<commit_message>
Update template and i18n
</commit_message>
<xml_diff>
--- a/backend/src/main/resources/eproofCertTemplate/fail/fail_template.docx
+++ b/backend/src/main/resources/eproofCertTemplate/fail/fail_template.docx
@@ -52,6 +52,7 @@
             <w:pPr>
               <w:pStyle w:val="BodyText"/>
               <w:snapToGrid w:val="0"/>
+              <w:jc w:val="right"/>
               <w:rPr>
                 <w:color w:val="000000"/>
               </w:rPr>
@@ -95,6 +96,7 @@
             <w:pPr>
               <w:pStyle w:val="BodyText"/>
               <w:snapToGrid w:val="0"/>
+              <w:jc w:val="right"/>
               <w:rPr>
                 <w:color w:val="000000"/>
               </w:rPr>
@@ -577,7 +579,7 @@
     <w:tbl>
       <w:tblPr>
         <w:tblW w:w="0" w:type="auto"/>
-        <w:tblInd w:w="4678" w:type="dxa"/>
+        <w:tblInd w:w="5670" w:type="dxa"/>
         <w:tblCellMar>
           <w:left w:w="28" w:type="dxa"/>
           <w:right w:w="28" w:type="dxa"/>
@@ -765,10 +767,7 @@
     <w:sectPr>
       <w:headerReference w:type="even" r:id="rId7"/>
       <w:headerReference w:type="default" r:id="rId8"/>
-      <w:footerReference w:type="even" r:id="rId9"/>
-      <w:footerReference w:type="default" r:id="rId10"/>
-      <w:headerReference w:type="first" r:id="rId11"/>
-      <w:footerReference w:type="first" r:id="rId12"/>
+      <w:headerReference w:type="first" r:id="rId9"/>
       <w:pgSz w:w="11906" w:h="16838"/>
       <w:pgMar w:top="1134" w:right="1134" w:bottom="284" w:left="1134" w:header="426" w:footer="709" w:gutter="0"/>
       <w:cols w:space="708"/>
@@ -801,36 +800,6 @@
     </w:p>
   </w:endnote>
 </w:endnotes>
-</file>
-
-<file path=word/footer1.xml><?xml version="1.0" encoding="utf-8"?>
-<w:ftr xmlns:wpc="http://schemas.microsoft.com/office/word/2010/wordprocessingCanvas" xmlns:cx="http://schemas.microsoft.com/office/drawing/2014/chartex" xmlns:cx1="http://schemas.microsoft.com/office/drawing/2015/9/8/chartex" xmlns:cx2="http://schemas.microsoft.com/office/drawing/2015/10/21/chartex" xmlns:cx3="http://schemas.microsoft.com/office/drawing/2016/5/9/chartex" xmlns:cx4="http://schemas.microsoft.com/office/drawing/2016/5/10/chartex" xmlns:cx5="http://schemas.microsoft.com/office/drawing/2016/5/11/chartex" xmlns:cx6="http://schemas.microsoft.com/office/drawing/2016/5/12/chartex" xmlns:cx7="http://schemas.microsoft.com/office/drawing/2016/5/13/chartex" xmlns:cx8="http://schemas.microsoft.com/office/drawing/2016/5/14/chartex" xmlns:mc="http://schemas.openxmlformats.org/markup-compatibility/2006" xmlns:aink="http://schemas.microsoft.com/office/drawing/2016/ink" xmlns:am3d="http://schemas.microsoft.com/office/drawing/2017/model3d" xmlns:o="urn:schemas-microsoft-com:office:office" xmlns:oel="http://schemas.microsoft.com/office/2019/extlst" xmlns:r="http://schemas.openxmlformats.org/officeDocument/2006/relationships" xmlns:m="http://schemas.openxmlformats.org/officeDocument/2006/math" xmlns:v="urn:schemas-microsoft-com:vml" xmlns:wp14="http://schemas.microsoft.com/office/word/2010/wordprocessingDrawing" xmlns:wp="http://schemas.openxmlformats.org/drawingml/2006/wordprocessingDrawing" xmlns:w10="urn:schemas-microsoft-com:office:word" xmlns:w="http://schemas.openxmlformats.org/wordprocessingml/2006/main" xmlns:w14="http://schemas.microsoft.com/office/word/2010/wordml" xmlns:w15="http://schemas.microsoft.com/office/word/2012/wordml" xmlns:w16cex="http://schemas.microsoft.com/office/word/2018/wordml/cex" xmlns:w16cid="http://schemas.microsoft.com/office/word/2016/wordml/cid" xmlns:w16="http://schemas.microsoft.com/office/word/2018/wordml" xmlns:w16du="http://schemas.microsoft.com/office/word/2023/wordml/word16du" xmlns:w16sdtdh="http://schemas.microsoft.com/office/word/2020/wordml/sdtdatahash" xmlns:w16se="http://schemas.microsoft.com/office/word/2015/wordml/symex" xmlns:wpg="http://schemas.microsoft.com/office/word/2010/wordprocessingGroup" xmlns:wpi="http://schemas.microsoft.com/office/word/2010/wordprocessingInk" xmlns:wne="http://schemas.microsoft.com/office/word/2006/wordml" xmlns:wps="http://schemas.microsoft.com/office/word/2010/wordprocessingShape" mc:Ignorable="w14 w15 w16se w16cid w16 w16cex w16sdtdh w16du wp14">
-  <w:p>
-    <w:pPr>
-      <w:pStyle w:val="Footer"/>
-    </w:pPr>
-  </w:p>
-</w:ftr>
-</file>
-
-<file path=word/footer2.xml><?xml version="1.0" encoding="utf-8"?>
-<w:ftr xmlns:wpc="http://schemas.microsoft.com/office/word/2010/wordprocessingCanvas" xmlns:cx="http://schemas.microsoft.com/office/drawing/2014/chartex" xmlns:cx1="http://schemas.microsoft.com/office/drawing/2015/9/8/chartex" xmlns:cx2="http://schemas.microsoft.com/office/drawing/2015/10/21/chartex" xmlns:cx3="http://schemas.microsoft.com/office/drawing/2016/5/9/chartex" xmlns:cx4="http://schemas.microsoft.com/office/drawing/2016/5/10/chartex" xmlns:cx5="http://schemas.microsoft.com/office/drawing/2016/5/11/chartex" xmlns:cx6="http://schemas.microsoft.com/office/drawing/2016/5/12/chartex" xmlns:cx7="http://schemas.microsoft.com/office/drawing/2016/5/13/chartex" xmlns:cx8="http://schemas.microsoft.com/office/drawing/2016/5/14/chartex" xmlns:mc="http://schemas.openxmlformats.org/markup-compatibility/2006" xmlns:aink="http://schemas.microsoft.com/office/drawing/2016/ink" xmlns:am3d="http://schemas.microsoft.com/office/drawing/2017/model3d" xmlns:o="urn:schemas-microsoft-com:office:office" xmlns:oel="http://schemas.microsoft.com/office/2019/extlst" xmlns:r="http://schemas.openxmlformats.org/officeDocument/2006/relationships" xmlns:m="http://schemas.openxmlformats.org/officeDocument/2006/math" xmlns:v="urn:schemas-microsoft-com:vml" xmlns:wp14="http://schemas.microsoft.com/office/word/2010/wordprocessingDrawing" xmlns:wp="http://schemas.openxmlformats.org/drawingml/2006/wordprocessingDrawing" xmlns:w10="urn:schemas-microsoft-com:office:word" xmlns:w="http://schemas.openxmlformats.org/wordprocessingml/2006/main" xmlns:w14="http://schemas.microsoft.com/office/word/2010/wordml" xmlns:w15="http://schemas.microsoft.com/office/word/2012/wordml" xmlns:w16cex="http://schemas.microsoft.com/office/word/2018/wordml/cex" xmlns:w16cid="http://schemas.microsoft.com/office/word/2016/wordml/cid" xmlns:w16="http://schemas.microsoft.com/office/word/2018/wordml" xmlns:w16du="http://schemas.microsoft.com/office/word/2023/wordml/word16du" xmlns:w16sdtdh="http://schemas.microsoft.com/office/word/2020/wordml/sdtdatahash" xmlns:w16se="http://schemas.microsoft.com/office/word/2015/wordml/symex" xmlns:wpg="http://schemas.microsoft.com/office/word/2010/wordprocessingGroup" xmlns:wpi="http://schemas.microsoft.com/office/word/2010/wordprocessingInk" xmlns:wne="http://schemas.microsoft.com/office/word/2006/wordml" xmlns:wps="http://schemas.microsoft.com/office/word/2010/wordprocessingShape" mc:Ignorable="w14 w15 w16se w16cid w16 w16cex w16sdtdh w16du wp14">
-  <w:p>
-    <w:pPr>
-      <w:pStyle w:val="Footer"/>
-    </w:pPr>
-  </w:p>
-</w:ftr>
-</file>
-
-<file path=word/footer3.xml><?xml version="1.0" encoding="utf-8"?>
-<w:ftr xmlns:wpc="http://schemas.microsoft.com/office/word/2010/wordprocessingCanvas" xmlns:cx="http://schemas.microsoft.com/office/drawing/2014/chartex" xmlns:cx1="http://schemas.microsoft.com/office/drawing/2015/9/8/chartex" xmlns:cx2="http://schemas.microsoft.com/office/drawing/2015/10/21/chartex" xmlns:cx3="http://schemas.microsoft.com/office/drawing/2016/5/9/chartex" xmlns:cx4="http://schemas.microsoft.com/office/drawing/2016/5/10/chartex" xmlns:cx5="http://schemas.microsoft.com/office/drawing/2016/5/11/chartex" xmlns:cx6="http://schemas.microsoft.com/office/drawing/2016/5/12/chartex" xmlns:cx7="http://schemas.microsoft.com/office/drawing/2016/5/13/chartex" xmlns:cx8="http://schemas.microsoft.com/office/drawing/2016/5/14/chartex" xmlns:mc="http://schemas.openxmlformats.org/markup-compatibility/2006" xmlns:aink="http://schemas.microsoft.com/office/drawing/2016/ink" xmlns:am3d="http://schemas.microsoft.com/office/drawing/2017/model3d" xmlns:o="urn:schemas-microsoft-com:office:office" xmlns:oel="http://schemas.microsoft.com/office/2019/extlst" xmlns:r="http://schemas.openxmlformats.org/officeDocument/2006/relationships" xmlns:m="http://schemas.openxmlformats.org/officeDocument/2006/math" xmlns:v="urn:schemas-microsoft-com:vml" xmlns:wp14="http://schemas.microsoft.com/office/word/2010/wordprocessingDrawing" xmlns:wp="http://schemas.openxmlformats.org/drawingml/2006/wordprocessingDrawing" xmlns:w10="urn:schemas-microsoft-com:office:word" xmlns:w="http://schemas.openxmlformats.org/wordprocessingml/2006/main" xmlns:w14="http://schemas.microsoft.com/office/word/2010/wordml" xmlns:w15="http://schemas.microsoft.com/office/word/2012/wordml" xmlns:w16cex="http://schemas.microsoft.com/office/word/2018/wordml/cex" xmlns:w16cid="http://schemas.microsoft.com/office/word/2016/wordml/cid" xmlns:w16="http://schemas.microsoft.com/office/word/2018/wordml" xmlns:w16du="http://schemas.microsoft.com/office/word/2023/wordml/word16du" xmlns:w16sdtdh="http://schemas.microsoft.com/office/word/2020/wordml/sdtdatahash" xmlns:w16se="http://schemas.microsoft.com/office/word/2015/wordml/symex" xmlns:wpg="http://schemas.microsoft.com/office/word/2010/wordprocessingGroup" xmlns:wpi="http://schemas.microsoft.com/office/word/2010/wordprocessingInk" xmlns:wne="http://schemas.microsoft.com/office/word/2006/wordml" xmlns:wps="http://schemas.microsoft.com/office/word/2010/wordprocessingShape" mc:Ignorable="w14 w15 w16se w16cid w16 w16cex w16sdtdh w16du wp14">
-  <w:p>
-    <w:pPr>
-      <w:pStyle w:val="Footer"/>
-    </w:pPr>
-  </w:p>
-</w:ftr>
 </file>
 
 <file path=word/footnotes.xml><?xml version="1.0" encoding="utf-8"?>
@@ -896,6 +865,7 @@
         <v:shape id="PowerPlusWaterMarkObject11915610" o:spid="_x0000_s1027" type="#_x0000_t136" style="position:absolute;margin-left:0;margin-top:0;width:475.6pt;height:203.8pt;rotation:315;z-index:-251655168;mso-position-horizontal:center;mso-position-horizontal-relative:margin;mso-position-vertical:center;mso-position-vertical-relative:margin" o:allowincell="f" fillcolor="silver" stroked="f">
           <v:fill opacity=".5"/>
           <v:textpath style="font-family:&quot;Calibri&quot;;font-size:1pt" string="SAMPLE"/>
+          <w10:wrap anchorx="margin" anchory="margin"/>
         </v:shape>
       </w:pict>
     </w:r>
@@ -1258,6 +1228,7 @@
         <v:shape id="PowerPlusWaterMarkObject11915611" o:spid="_x0000_s1028" type="#_x0000_t136" style="position:absolute;margin-left:0;margin-top:0;width:475.6pt;height:203.8pt;rotation:315;z-index:-251653120;mso-position-horizontal:center;mso-position-horizontal-relative:margin;mso-position-vertical:center;mso-position-vertical-relative:margin" o:allowincell="f" fillcolor="silver" stroked="f">
           <v:fill opacity=".5"/>
           <v:textpath style="font-family:&quot;Calibri&quot;;font-size:1pt" string="SAMPLE"/>
+          <w10:wrap anchorx="margin" anchory="margin"/>
         </v:shape>
       </w:pict>
     </w:r>
@@ -1303,6 +1274,7 @@
         <v:shape id="PowerPlusWaterMarkObject11915609" o:spid="_x0000_s1026" type="#_x0000_t136" style="position:absolute;margin-left:0;margin-top:0;width:475.6pt;height:203.8pt;rotation:315;z-index:-251657216;mso-position-horizontal:center;mso-position-horizontal-relative:margin;mso-position-vertical:center;mso-position-vertical-relative:margin" o:allowincell="f" fillcolor="silver" stroked="f">
           <v:fill opacity=".5"/>
           <v:textpath style="font-family:&quot;Calibri&quot;;font-size:1pt" string="SAMPLE"/>
+          <w10:wrap anchorx="margin" anchory="margin"/>
         </v:shape>
       </w:pict>
     </w:r>
@@ -2266,7 +2238,7 @@
       <w:textAlignment w:val="baseline"/>
     </w:pPr>
     <w:rPr>
-      <w:rFonts w:ascii="Times New Roman" w:eastAsia="PMingLiU" w:hAnsi="Times New Roman" w:cs="Times New Roman"/>
+      <w:rFonts w:ascii="Times New Roman" w:eastAsia="新細明體" w:hAnsi="Times New Roman" w:cs="Times New Roman"/>
       <w:color w:val="000080"/>
       <w:kern w:val="0"/>
       <w:szCs w:val="20"/>
@@ -2281,7 +2253,7 @@
     <w:semiHidden/>
     <w:rsid w:val="00D54E57"/>
     <w:rPr>
-      <w:rFonts w:ascii="Times New Roman" w:eastAsia="PMingLiU" w:hAnsi="Times New Roman" w:cs="Times New Roman"/>
+      <w:rFonts w:ascii="Times New Roman" w:eastAsia="新細明體" w:hAnsi="Times New Roman" w:cs="Times New Roman"/>
       <w:color w:val="000080"/>
       <w:kern w:val="0"/>
       <w:szCs w:val="20"/>

</xml_diff>

<commit_message>
Update cert template docx
</commit_message>
<xml_diff>
--- a/backend/src/main/resources/eproofCertTemplate/fail/fail_template.docx
+++ b/backend/src/main/resources/eproofCertTemplate/fail/fail_template.docx
@@ -674,8 +674,7 @@
     </w:tbl>
     <w:p>
       <w:pPr>
-        <w:spacing w:after="80"/>
-        <w:jc w:val="both"/>
+        <w:spacing w:after="0" w:line="360" w:lineRule="auto"/>
         <w:rPr>
           <w:rFonts w:ascii="Times New Roman" w:hAnsi="Times New Roman" w:cs="Times New Roman"/>
         </w:rPr>
@@ -720,56 +719,165 @@
     </w:p>
     <w:p>
       <w:pPr>
+        <w:spacing w:after="0" w:line="240" w:lineRule="auto"/>
+        <w:rPr>
+          <w:rFonts w:ascii="Times New Roman" w:hAnsi="Times New Roman" w:cs="Times New Roman"/>
+        </w:rPr>
+      </w:pPr>
+      <w:r>
+        <w:rPr>
+          <w:rFonts w:ascii="Times New Roman" w:hAnsi="Times New Roman" w:cs="Times New Roman"/>
+        </w:rPr>
+        <w:t>HKID/Passport No. :</w:t>
+      </w:r>
+      <w:r>
+        <w:rPr>
+          <w:rFonts w:ascii="Times New Roman" w:hAnsi="Times New Roman" w:cs="Times New Roman" w:hint="eastAsia"/>
+        </w:rPr>
+        <w:t xml:space="preserve"> </w:t>
+      </w:r>
+      <w:r>
+        <w:rPr>
+          <w:rFonts w:ascii="Times New Roman" w:hAnsi="Times New Roman" w:cs="Times New Roman"/>
+        </w:rPr>
+        <w:fldChar w:fldCharType="begin"/>
+      </w:r>
+      <w:r>
+        <w:rPr>
+          <w:rFonts w:ascii="Times New Roman" w:hAnsi="Times New Roman" w:cs="Times New Roman"/>
+        </w:rPr>
+        <w:instrText xml:space="preserve"> </w:instrText>
+      </w:r>
+      <w:r>
+        <w:rPr>
+          <w:rFonts w:ascii="Times New Roman" w:hAnsi="Times New Roman" w:cs="Times New Roman" w:hint="eastAsia"/>
+        </w:rPr>
+        <w:instrText>MERGEFIELD  cert.hkidOrPassport  \* MERGEFORMAT</w:instrText>
+      </w:r>
+      <w:r>
+        <w:rPr>
+          <w:rFonts w:ascii="Times New Roman" w:hAnsi="Times New Roman" w:cs="Times New Roman"/>
+        </w:rPr>
+        <w:instrText xml:space="preserve"> </w:instrText>
+      </w:r>
+      <w:r>
+        <w:rPr>
+          <w:rFonts w:ascii="Times New Roman" w:hAnsi="Times New Roman" w:cs="Times New Roman"/>
+        </w:rPr>
+        <w:fldChar w:fldCharType="separate"/>
+      </w:r>
+      <w:r>
+        <w:rPr>
+          <w:rFonts w:ascii="Times New Roman" w:hAnsi="Times New Roman" w:cs="Times New Roman"/>
+          <w:noProof/>
+        </w:rPr>
+        <w:t>«cert.hkidOrPassport»</w:t>
+      </w:r>
+      <w:r>
+        <w:rPr>
+          <w:rFonts w:ascii="Times New Roman" w:hAnsi="Times New Roman" w:cs="Times New Roman"/>
+        </w:rPr>
+        <w:fldChar w:fldCharType="end"/>
+      </w:r>
+      <w:r>
+        <w:rPr>
+          <w:rFonts w:ascii="Times New Roman" w:hAnsi="Times New Roman" w:cs="Times New Roman"/>
+        </w:rPr>
+        <w:t xml:space="preserve"> </w:t>
+      </w:r>
+    </w:p>
+    <w:p>
+      <w:pPr>
         <w:spacing w:after="0"/>
         <w:jc w:val="both"/>
         <w:rPr>
           <w:rFonts w:ascii="Times New Roman" w:hAnsi="Times New Roman" w:cs="Times New Roman"/>
         </w:rPr>
       </w:pPr>
-      <w:r>
-        <w:rPr>
-          <w:rFonts w:ascii="Times New Roman" w:hAnsi="Times New Roman" w:cs="Times New Roman"/>
-        </w:rPr>
-        <w:t xml:space="preserve">HKID/Passport No. : </w:t>
-      </w:r>
-      <w:r>
-        <w:rPr>
-          <w:rFonts w:ascii="Times New Roman" w:hAnsi="Times New Roman" w:cs="Times New Roman"/>
-        </w:rPr>
-        <w:fldChar w:fldCharType="begin"/>
-      </w:r>
-      <w:r>
-        <w:rPr>
-          <w:rFonts w:ascii="Times New Roman" w:hAnsi="Times New Roman" w:cs="Times New Roman"/>
-        </w:rPr>
-        <w:instrText xml:space="preserve"> MERGEFIELD  cert.hkidOrPassport  \* MERGEFORMAT </w:instrText>
-      </w:r>
-      <w:r>
-        <w:rPr>
-          <w:rFonts w:ascii="Times New Roman" w:hAnsi="Times New Roman" w:cs="Times New Roman"/>
-        </w:rPr>
-        <w:fldChar w:fldCharType="separate"/>
-      </w:r>
-      <w:r>
-        <w:rPr>
-          <w:rFonts w:ascii="Times New Roman" w:hAnsi="Times New Roman" w:cs="Times New Roman"/>
-          <w:noProof/>
-        </w:rPr>
-        <w:t>«cert.hkidOrPassport»</w:t>
-      </w:r>
-      <w:r>
-        <w:rPr>
-          <w:rFonts w:ascii="Times New Roman" w:hAnsi="Times New Roman" w:cs="Times New Roman"/>
-        </w:rPr>
-        <w:fldChar w:fldCharType="end"/>
+    </w:p>
+    <w:p>
+      <w:pPr>
+        <w:rPr>
+          <w:rFonts w:ascii="Times New Roman" w:hAnsi="Times New Roman" w:cs="Times New Roman"/>
+        </w:rPr>
+      </w:pPr>
+    </w:p>
+    <w:p>
+      <w:pPr>
+        <w:rPr>
+          <w:rFonts w:ascii="Times New Roman" w:hAnsi="Times New Roman" w:cs="Times New Roman"/>
+        </w:rPr>
+      </w:pPr>
+    </w:p>
+    <w:p>
+      <w:pPr>
+        <w:rPr>
+          <w:rFonts w:ascii="Times New Roman" w:hAnsi="Times New Roman" w:cs="Times New Roman"/>
+        </w:rPr>
+      </w:pPr>
+    </w:p>
+    <w:p>
+      <w:pPr>
+        <w:rPr>
+          <w:rFonts w:ascii="Times New Roman" w:hAnsi="Times New Roman" w:cs="Times New Roman"/>
+        </w:rPr>
+      </w:pPr>
+    </w:p>
+    <w:p>
+      <w:pPr>
+        <w:rPr>
+          <w:rFonts w:ascii="Times New Roman" w:hAnsi="Times New Roman" w:cs="Times New Roman"/>
+        </w:rPr>
+      </w:pPr>
+    </w:p>
+    <w:p>
+      <w:pPr>
+        <w:tabs>
+          <w:tab w:val="left" w:pos="4030"/>
+        </w:tabs>
+        <w:rPr>
+          <w:rFonts w:ascii="Times New Roman" w:hAnsi="Times New Roman" w:cs="Times New Roman"/>
+        </w:rPr>
+      </w:pPr>
+      <w:r>
+        <w:rPr>
+          <w:rFonts w:ascii="Times New Roman" w:hAnsi="Times New Roman" w:cs="Times New Roman"/>
+        </w:rPr>
+        <w:tab/>
+      </w:r>
+    </w:p>
+    <w:p>
+      <w:pPr>
+        <w:rPr>
+          <w:rFonts w:ascii="Times New Roman" w:hAnsi="Times New Roman" w:cs="Times New Roman"/>
+        </w:rPr>
+      </w:pPr>
+    </w:p>
+    <w:p>
+      <w:pPr>
+        <w:tabs>
+          <w:tab w:val="left" w:pos="3010"/>
+        </w:tabs>
+        <w:rPr>
+          <w:rFonts w:ascii="Times New Roman" w:hAnsi="Times New Roman" w:cs="Times New Roman"/>
+        </w:rPr>
+      </w:pPr>
+      <w:r>
+        <w:rPr>
+          <w:rFonts w:ascii="Times New Roman" w:hAnsi="Times New Roman" w:cs="Times New Roman"/>
+        </w:rPr>
+        <w:tab/>
       </w:r>
     </w:p>
     <w:sectPr>
       <w:headerReference w:type="even" r:id="rId7"/>
       <w:headerReference w:type="default" r:id="rId8"/>
-      <w:headerReference w:type="first" r:id="rId9"/>
+      <w:footerReference w:type="even" r:id="rId9"/>
+      <w:footerReference w:type="default" r:id="rId10"/>
+      <w:headerReference w:type="first" r:id="rId11"/>
+      <w:footerReference w:type="first" r:id="rId12"/>
       <w:pgSz w:w="11906" w:h="16838"/>
-      <w:pgMar w:top="1134" w:right="1134" w:bottom="284" w:left="1134" w:header="426" w:footer="709" w:gutter="0"/>
+      <w:pgMar w:top="1134" w:right="1134" w:bottom="284" w:left="1134" w:header="426" w:footer="287" w:gutter="0"/>
       <w:cols w:space="708"/>
       <w:docGrid w:linePitch="360"/>
     </w:sectPr>
@@ -802,6 +910,47 @@
 </w:endnotes>
 </file>
 
+<file path=word/footer1.xml><?xml version="1.0" encoding="utf-8"?>
+<w:ftr xmlns:wpc="http://schemas.microsoft.com/office/word/2010/wordprocessingCanvas" xmlns:cx="http://schemas.microsoft.com/office/drawing/2014/chartex" xmlns:cx1="http://schemas.microsoft.com/office/drawing/2015/9/8/chartex" xmlns:cx2="http://schemas.microsoft.com/office/drawing/2015/10/21/chartex" xmlns:cx3="http://schemas.microsoft.com/office/drawing/2016/5/9/chartex" xmlns:cx4="http://schemas.microsoft.com/office/drawing/2016/5/10/chartex" xmlns:cx5="http://schemas.microsoft.com/office/drawing/2016/5/11/chartex" xmlns:cx6="http://schemas.microsoft.com/office/drawing/2016/5/12/chartex" xmlns:cx7="http://schemas.microsoft.com/office/drawing/2016/5/13/chartex" xmlns:cx8="http://schemas.microsoft.com/office/drawing/2016/5/14/chartex" xmlns:mc="http://schemas.openxmlformats.org/markup-compatibility/2006" xmlns:aink="http://schemas.microsoft.com/office/drawing/2016/ink" xmlns:am3d="http://schemas.microsoft.com/office/drawing/2017/model3d" xmlns:o="urn:schemas-microsoft-com:office:office" xmlns:oel="http://schemas.microsoft.com/office/2019/extlst" xmlns:r="http://schemas.openxmlformats.org/officeDocument/2006/relationships" xmlns:m="http://schemas.openxmlformats.org/officeDocument/2006/math" xmlns:v="urn:schemas-microsoft-com:vml" xmlns:wp14="http://schemas.microsoft.com/office/word/2010/wordprocessingDrawing" xmlns:wp="http://schemas.openxmlformats.org/drawingml/2006/wordprocessingDrawing" xmlns:w10="urn:schemas-microsoft-com:office:word" xmlns:w="http://schemas.openxmlformats.org/wordprocessingml/2006/main" xmlns:w14="http://schemas.microsoft.com/office/word/2010/wordml" xmlns:w15="http://schemas.microsoft.com/office/word/2012/wordml" xmlns:w16cex="http://schemas.microsoft.com/office/word/2018/wordml/cex" xmlns:w16cid="http://schemas.microsoft.com/office/word/2016/wordml/cid" xmlns:w16="http://schemas.microsoft.com/office/word/2018/wordml" xmlns:w16du="http://schemas.microsoft.com/office/word/2023/wordml/word16du" xmlns:w16sdtdh="http://schemas.microsoft.com/office/word/2020/wordml/sdtdatahash" xmlns:w16se="http://schemas.microsoft.com/office/word/2015/wordml/symex" xmlns:wpg="http://schemas.microsoft.com/office/word/2010/wordprocessingGroup" xmlns:wpi="http://schemas.microsoft.com/office/word/2010/wordprocessingInk" xmlns:wne="http://schemas.microsoft.com/office/word/2006/wordml" xmlns:wps="http://schemas.microsoft.com/office/word/2010/wordprocessingShape" mc:Ignorable="w14 w15 w16se w16cid w16 w16cex w16sdtdh w16du wp14">
+  <w:p>
+    <w:pPr>
+      <w:pStyle w:val="Footer"/>
+    </w:pPr>
+  </w:p>
+</w:ftr>
+</file>
+
+<file path=word/footer2.xml><?xml version="1.0" encoding="utf-8"?>
+<w:ftr xmlns:wpc="http://schemas.microsoft.com/office/word/2010/wordprocessingCanvas" xmlns:cx="http://schemas.microsoft.com/office/drawing/2014/chartex" xmlns:cx1="http://schemas.microsoft.com/office/drawing/2015/9/8/chartex" xmlns:cx2="http://schemas.microsoft.com/office/drawing/2015/10/21/chartex" xmlns:cx3="http://schemas.microsoft.com/office/drawing/2016/5/9/chartex" xmlns:cx4="http://schemas.microsoft.com/office/drawing/2016/5/10/chartex" xmlns:cx5="http://schemas.microsoft.com/office/drawing/2016/5/11/chartex" xmlns:cx6="http://schemas.microsoft.com/office/drawing/2016/5/12/chartex" xmlns:cx7="http://schemas.microsoft.com/office/drawing/2016/5/13/chartex" xmlns:cx8="http://schemas.microsoft.com/office/drawing/2016/5/14/chartex" xmlns:mc="http://schemas.openxmlformats.org/markup-compatibility/2006" xmlns:aink="http://schemas.microsoft.com/office/drawing/2016/ink" xmlns:am3d="http://schemas.microsoft.com/office/drawing/2017/model3d" xmlns:o="urn:schemas-microsoft-com:office:office" xmlns:oel="http://schemas.microsoft.com/office/2019/extlst" xmlns:r="http://schemas.openxmlformats.org/officeDocument/2006/relationships" xmlns:m="http://schemas.openxmlformats.org/officeDocument/2006/math" xmlns:v="urn:schemas-microsoft-com:vml" xmlns:wp14="http://schemas.microsoft.com/office/word/2010/wordprocessingDrawing" xmlns:wp="http://schemas.openxmlformats.org/drawingml/2006/wordprocessingDrawing" xmlns:w10="urn:schemas-microsoft-com:office:word" xmlns:w="http://schemas.openxmlformats.org/wordprocessingml/2006/main" xmlns:w14="http://schemas.microsoft.com/office/word/2010/wordml" xmlns:w15="http://schemas.microsoft.com/office/word/2012/wordml" xmlns:w16cex="http://schemas.microsoft.com/office/word/2018/wordml/cex" xmlns:w16cid="http://schemas.microsoft.com/office/word/2016/wordml/cid" xmlns:w16="http://schemas.microsoft.com/office/word/2018/wordml" xmlns:w16du="http://schemas.microsoft.com/office/word/2023/wordml/word16du" xmlns:w16sdtdh="http://schemas.microsoft.com/office/word/2020/wordml/sdtdatahash" xmlns:w16se="http://schemas.microsoft.com/office/word/2015/wordml/symex" xmlns:wpg="http://schemas.microsoft.com/office/word/2010/wordprocessingGroup" xmlns:wpi="http://schemas.microsoft.com/office/word/2010/wordprocessingInk" xmlns:wne="http://schemas.microsoft.com/office/word/2006/wordml" xmlns:wps="http://schemas.microsoft.com/office/word/2010/wordprocessingShape" mc:Ignorable="w14 w15 w16se w16cid w16 w16cex w16sdtdh w16du wp14">
+  <w:p>
+    <w:pPr>
+      <w:pStyle w:val="Footer"/>
+      <w:rPr>
+        <w:sz w:val="20"/>
+        <w:szCs w:val="20"/>
+      </w:rPr>
+    </w:pPr>
+    <w:r>
+      <w:rPr>
+        <w:sz w:val="20"/>
+        <w:szCs w:val="20"/>
+      </w:rPr>
+      <w:t>SAMPLE</w:t>
+    </w:r>
+  </w:p>
+</w:ftr>
+</file>
+
+<file path=word/footer3.xml><?xml version="1.0" encoding="utf-8"?>
+<w:ftr xmlns:wpc="http://schemas.microsoft.com/office/word/2010/wordprocessingCanvas" xmlns:cx="http://schemas.microsoft.com/office/drawing/2014/chartex" xmlns:cx1="http://schemas.microsoft.com/office/drawing/2015/9/8/chartex" xmlns:cx2="http://schemas.microsoft.com/office/drawing/2015/10/21/chartex" xmlns:cx3="http://schemas.microsoft.com/office/drawing/2016/5/9/chartex" xmlns:cx4="http://schemas.microsoft.com/office/drawing/2016/5/10/chartex" xmlns:cx5="http://schemas.microsoft.com/office/drawing/2016/5/11/chartex" xmlns:cx6="http://schemas.microsoft.com/office/drawing/2016/5/12/chartex" xmlns:cx7="http://schemas.microsoft.com/office/drawing/2016/5/13/chartex" xmlns:cx8="http://schemas.microsoft.com/office/drawing/2016/5/14/chartex" xmlns:mc="http://schemas.openxmlformats.org/markup-compatibility/2006" xmlns:aink="http://schemas.microsoft.com/office/drawing/2016/ink" xmlns:am3d="http://schemas.microsoft.com/office/drawing/2017/model3d" xmlns:o="urn:schemas-microsoft-com:office:office" xmlns:oel="http://schemas.microsoft.com/office/2019/extlst" xmlns:r="http://schemas.openxmlformats.org/officeDocument/2006/relationships" xmlns:m="http://schemas.openxmlformats.org/officeDocument/2006/math" xmlns:v="urn:schemas-microsoft-com:vml" xmlns:wp14="http://schemas.microsoft.com/office/word/2010/wordprocessingDrawing" xmlns:wp="http://schemas.openxmlformats.org/drawingml/2006/wordprocessingDrawing" xmlns:w10="urn:schemas-microsoft-com:office:word" xmlns:w="http://schemas.openxmlformats.org/wordprocessingml/2006/main" xmlns:w14="http://schemas.microsoft.com/office/word/2010/wordml" xmlns:w15="http://schemas.microsoft.com/office/word/2012/wordml" xmlns:w16cex="http://schemas.microsoft.com/office/word/2018/wordml/cex" xmlns:w16cid="http://schemas.microsoft.com/office/word/2016/wordml/cid" xmlns:w16="http://schemas.microsoft.com/office/word/2018/wordml" xmlns:w16du="http://schemas.microsoft.com/office/word/2023/wordml/word16du" xmlns:w16sdtdh="http://schemas.microsoft.com/office/word/2020/wordml/sdtdatahash" xmlns:w16se="http://schemas.microsoft.com/office/word/2015/wordml/symex" xmlns:wpg="http://schemas.microsoft.com/office/word/2010/wordprocessingGroup" xmlns:wpi="http://schemas.microsoft.com/office/word/2010/wordprocessingInk" xmlns:wne="http://schemas.microsoft.com/office/word/2006/wordml" xmlns:wps="http://schemas.microsoft.com/office/word/2010/wordprocessingShape" mc:Ignorable="w14 w15 w16se w16cid w16 w16cex w16sdtdh w16du wp14">
+  <w:p>
+    <w:pPr>
+      <w:pStyle w:val="Footer"/>
+    </w:pPr>
+  </w:p>
+</w:ftr>
+</file>
+
 <file path=word/footnotes.xml><?xml version="1.0" encoding="utf-8"?>
 <w:footnotes xmlns:wpc="http://schemas.microsoft.com/office/word/2010/wordprocessingCanvas" xmlns:cx="http://schemas.microsoft.com/office/drawing/2014/chartex" xmlns:cx1="http://schemas.microsoft.com/office/drawing/2015/9/8/chartex" xmlns:cx2="http://schemas.microsoft.com/office/drawing/2015/10/21/chartex" xmlns:cx3="http://schemas.microsoft.com/office/drawing/2016/5/9/chartex" xmlns:cx4="http://schemas.microsoft.com/office/drawing/2016/5/10/chartex" xmlns:cx5="http://schemas.microsoft.com/office/drawing/2016/5/11/chartex" xmlns:cx6="http://schemas.microsoft.com/office/drawing/2016/5/12/chartex" xmlns:cx7="http://schemas.microsoft.com/office/drawing/2016/5/13/chartex" xmlns:cx8="http://schemas.microsoft.com/office/drawing/2016/5/14/chartex" xmlns:mc="http://schemas.openxmlformats.org/markup-compatibility/2006" xmlns:aink="http://schemas.microsoft.com/office/drawing/2016/ink" xmlns:am3d="http://schemas.microsoft.com/office/drawing/2017/model3d" xmlns:o="urn:schemas-microsoft-com:office:office" xmlns:oel="http://schemas.microsoft.com/office/2019/extlst" xmlns:r="http://schemas.openxmlformats.org/officeDocument/2006/relationships" xmlns:m="http://schemas.openxmlformats.org/officeDocument/2006/math" xmlns:v="urn:schemas-microsoft-com:vml" xmlns:wp14="http://schemas.microsoft.com/office/word/2010/wordprocessingDrawing" xmlns:wp="http://schemas.openxmlformats.org/drawingml/2006/wordprocessingDrawing" xmlns:w10="urn:schemas-microsoft-com:office:word" xmlns:w="http://schemas.openxmlformats.org/wordprocessingml/2006/main" xmlns:w14="http://schemas.microsoft.com/office/word/2010/wordml" xmlns:w15="http://schemas.microsoft.com/office/word/2012/wordml" xmlns:w16cex="http://schemas.microsoft.com/office/word/2018/wordml/cex" xmlns:w16cid="http://schemas.microsoft.com/office/word/2016/wordml/cid" xmlns:w16="http://schemas.microsoft.com/office/word/2018/wordml" xmlns:w16du="http://schemas.microsoft.com/office/word/2023/wordml/word16du" xmlns:w16sdtdh="http://schemas.microsoft.com/office/word/2020/wordml/sdtdatahash" xmlns:w16se="http://schemas.microsoft.com/office/word/2015/wordml/symex" xmlns:wpg="http://schemas.microsoft.com/office/word/2010/wordprocessingGroup" xmlns:wpi="http://schemas.microsoft.com/office/word/2010/wordprocessingInk" xmlns:wne="http://schemas.microsoft.com/office/word/2006/wordml" xmlns:wps="http://schemas.microsoft.com/office/word/2010/wordprocessingShape" mc:Ignorable="w14 w15 w16se w16cid w16 w16cex w16sdtdh w16du wp14">
   <w:footnote w:type="separator" w:id="-1">
@@ -833,42 +982,6 @@
     <w:pPr>
       <w:pStyle w:val="Header"/>
     </w:pPr>
-    <w:r>
-      <w:rPr>
-        <w:noProof/>
-      </w:rPr>
-      <w:pict w14:anchorId="332C9A66">
-        <v:shapetype id="_x0000_t136" coordsize="21600,21600" o:spt="136" adj="10800" path="m@7,l@8,m@5,21600l@6,21600e">
-          <v:formulas>
-            <v:f eqn="sum #0 0 10800"/>
-            <v:f eqn="prod #0 2 1"/>
-            <v:f eqn="sum 21600 0 @1"/>
-            <v:f eqn="sum 0 0 @2"/>
-            <v:f eqn="sum 21600 0 @3"/>
-            <v:f eqn="if @0 @3 0"/>
-            <v:f eqn="if @0 21600 @1"/>
-            <v:f eqn="if @0 0 @2"/>
-            <v:f eqn="if @0 @4 21600"/>
-            <v:f eqn="mid @5 @6"/>
-            <v:f eqn="mid @8 @5"/>
-            <v:f eqn="mid @7 @8"/>
-            <v:f eqn="mid @6 @7"/>
-            <v:f eqn="sum @6 0 @5"/>
-          </v:formulas>
-          <v:path textpathok="t" o:connecttype="custom" o:connectlocs="@9,0;@10,10800;@11,21600;@12,10800" o:connectangles="270,180,90,0"/>
-          <v:textpath on="t" fitshape="t"/>
-          <v:handles>
-            <v:h position="#0,bottomRight" xrange="6629,14971"/>
-          </v:handles>
-          <o:lock v:ext="edit" text="t" shapetype="t"/>
-        </v:shapetype>
-        <v:shape id="PowerPlusWaterMarkObject11915610" o:spid="_x0000_s1027" type="#_x0000_t136" style="position:absolute;margin-left:0;margin-top:0;width:475.6pt;height:203.8pt;rotation:315;z-index:-251655168;mso-position-horizontal:center;mso-position-horizontal-relative:margin;mso-position-vertical:center;mso-position-vertical-relative:margin" o:allowincell="f" fillcolor="silver" stroked="f">
-          <v:fill opacity=".5"/>
-          <v:textpath style="font-family:&quot;Calibri&quot;;font-size:1pt" string="SAMPLE"/>
-          <w10:wrap anchorx="margin" anchory="margin"/>
-        </v:shape>
-      </w:pict>
-    </w:r>
   </w:p>
 </w:hdr>
 </file>
@@ -1067,7 +1180,7 @@
         </w:tcPr>
         <w:p>
           <w:pPr>
-            <w:spacing w:after="0"/>
+            <w:spacing w:after="0" w:line="280" w:lineRule="exact"/>
             <w:jc w:val="center"/>
             <w:rPr>
               <w:rFonts w:ascii="Arial" w:hAnsi="Arial" w:cs="Arial"/>
@@ -1077,26 +1190,18 @@
           </w:pPr>
           <w:r>
             <w:rPr>
-              <w:rFonts w:ascii="Arial" w:hAnsi="Arial" w:cs="Arial"/>
+              <w:rFonts w:ascii="Arial" w:eastAsia="華康中黑體" w:hAnsi="Arial" w:cs="Arial"/>
               <w:b/>
               <w:sz w:val="22"/>
             </w:rPr>
             <w:t>CIVIL SERVICE EXAMINATIONS UNIT</w:t>
           </w:r>
-        </w:p>
-        <w:p>
-          <w:pPr>
-            <w:spacing w:after="0"/>
-            <w:jc w:val="center"/>
-            <w:rPr>
-              <w:rFonts w:ascii="Arial" w:hAnsi="Arial" w:cs="Arial"/>
-              <w:b/>
-              <w:sz w:val="22"/>
-            </w:rPr>
-          </w:pPr>
           <w:r>
-            <w:rPr>
-              <w:rFonts w:ascii="Arial" w:hAnsi="Arial" w:cs="Arial"/>
+            <w:t xml:space="preserve"> </w:t>
+          </w:r>
+          <w:r>
+            <w:rPr>
+              <w:rFonts w:ascii="Arial" w:eastAsia="華康中黑體" w:hAnsi="Arial" w:cs="Arial"/>
               <w:b/>
               <w:sz w:val="22"/>
             </w:rPr>
@@ -1105,83 +1210,107 @@
         </w:p>
         <w:p>
           <w:pPr>
-            <w:spacing w:after="0"/>
+            <w:spacing w:after="0" w:line="280" w:lineRule="exact"/>
             <w:jc w:val="center"/>
             <w:rPr>
-              <w:rFonts w:ascii="Arial" w:hAnsi="Arial" w:cs="Arial"/>
+              <w:rFonts w:ascii="Arial" w:eastAsia="華康中黑體" w:hAnsi="Arial" w:cs="Arial"/>
+              <w:bCs/>
               <w:sz w:val="20"/>
+              <w:szCs w:val="20"/>
             </w:rPr>
           </w:pPr>
           <w:r>
             <w:rPr>
-              <w:rFonts w:ascii="Arial" w:hAnsi="Arial" w:cs="Arial"/>
+              <w:rFonts w:ascii="Arial" w:eastAsia="華康中黑體" w:hAnsi="Arial" w:cs="Arial"/>
+              <w:bCs/>
               <w:sz w:val="20"/>
-            </w:rPr>
-            <w:t>Room 2511, 25</w:t>
+              <w:szCs w:val="20"/>
+            </w:rPr>
+            <w:t>Room 2511, 25th Floor</w:t>
           </w:r>
           <w:r>
             <w:rPr>
-              <w:rFonts w:ascii="Arial" w:hAnsi="Arial" w:cs="Arial"/>
+              <w:rFonts w:ascii="Arial" w:eastAsia="華康中黑體" w:hAnsi="Arial" w:cs="Arial" w:hint="eastAsia"/>
+              <w:bCs/>
               <w:sz w:val="20"/>
-              <w:vertAlign w:val="superscript"/>
-            </w:rPr>
-            <w:t>th</w:t>
-          </w:r>
-          <w:r>
-            <w:rPr>
-              <w:rFonts w:ascii="Arial" w:hAnsi="Arial" w:cs="Arial"/>
-              <w:sz w:val="20"/>
-            </w:rPr>
-            <w:t xml:space="preserve"> Floor, </w:t>
+              <w:szCs w:val="20"/>
+            </w:rPr>
+            <w:t>,</w:t>
           </w:r>
         </w:p>
         <w:p>
           <w:pPr>
-            <w:spacing w:after="0"/>
+            <w:spacing w:after="0" w:line="280" w:lineRule="exact"/>
             <w:jc w:val="center"/>
             <w:rPr>
-              <w:rFonts w:ascii="Arial" w:hAnsi="Arial" w:cs="Arial"/>
+              <w:bCs/>
               <w:sz w:val="20"/>
+              <w:szCs w:val="20"/>
             </w:rPr>
           </w:pPr>
           <w:r>
             <w:rPr>
-              <w:rFonts w:ascii="Arial" w:hAnsi="Arial" w:cs="Arial"/>
+              <w:rFonts w:ascii="Arial" w:eastAsia="華康中黑體" w:hAnsi="Arial" w:cs="Arial"/>
+              <w:bCs/>
               <w:sz w:val="20"/>
+              <w:szCs w:val="20"/>
             </w:rPr>
             <w:t>Immigration Tower,</w:t>
           </w:r>
         </w:p>
         <w:p>
           <w:pPr>
-            <w:spacing w:after="0"/>
+            <w:spacing w:after="0" w:line="280" w:lineRule="exact"/>
             <w:jc w:val="center"/>
             <w:rPr>
-              <w:rFonts w:ascii="Arial" w:hAnsi="Arial" w:cs="Arial"/>
+              <w:bCs/>
               <w:sz w:val="20"/>
+              <w:szCs w:val="20"/>
             </w:rPr>
           </w:pPr>
           <w:r>
             <w:rPr>
-              <w:rFonts w:ascii="Arial" w:hAnsi="Arial" w:cs="Arial"/>
+              <w:rFonts w:ascii="Arial" w:eastAsia="華康中黑體" w:hAnsi="Arial" w:cs="Arial"/>
+              <w:bCs/>
               <w:sz w:val="20"/>
-            </w:rPr>
-            <w:t>7 Gloucester Road,</w:t>
+              <w:szCs w:val="20"/>
+            </w:rPr>
+            <w:t>7 Gloucester Road</w:t>
+          </w:r>
+          <w:r>
+            <w:rPr>
+              <w:rFonts w:ascii="Arial" w:eastAsia="華康中黑體" w:hAnsi="Arial" w:cs="Arial" w:hint="eastAsia"/>
+              <w:bCs/>
+              <w:sz w:val="20"/>
+              <w:szCs w:val="20"/>
+            </w:rPr>
+            <w:t>,</w:t>
+          </w:r>
+          <w:r>
+            <w:rPr>
+              <w:bCs/>
+              <w:sz w:val="20"/>
+              <w:szCs w:val="20"/>
+            </w:rPr>
+            <w:t xml:space="preserve"> </w:t>
           </w:r>
         </w:p>
         <w:p>
           <w:pPr>
-            <w:spacing w:after="0"/>
+            <w:spacing w:after="0" w:line="280" w:lineRule="exact"/>
             <w:jc w:val="center"/>
             <w:rPr>
-              <w:rFonts w:ascii="Arial" w:hAnsi="Arial" w:cs="Arial"/>
+              <w:bCs/>
               <w:sz w:val="20"/>
+              <w:szCs w:val="20"/>
             </w:rPr>
           </w:pPr>
           <w:r>
             <w:rPr>
-              <w:rFonts w:ascii="Arial" w:hAnsi="Arial" w:cs="Arial"/>
+              <w:rFonts w:ascii="Arial" w:eastAsia="華康中黑體" w:hAnsi="Arial" w:cs="Arial"/>
+              <w:bCs/>
               <w:sz w:val="20"/>
+              <w:szCs w:val="20"/>
             </w:rPr>
             <w:t>Wan Chai, Hong Kong</w:t>
           </w:r>
@@ -1196,42 +1325,6 @@
         <w:rFonts w:ascii="Arial" w:hAnsi="Arial" w:cs="Arial"/>
       </w:rPr>
     </w:pPr>
-    <w:r>
-      <w:rPr>
-        <w:noProof/>
-      </w:rPr>
-      <w:pict w14:anchorId="7ED61FCB">
-        <v:shapetype id="_x0000_t136" coordsize="21600,21600" o:spt="136" adj="10800" path="m@7,l@8,m@5,21600l@6,21600e">
-          <v:formulas>
-            <v:f eqn="sum #0 0 10800"/>
-            <v:f eqn="prod #0 2 1"/>
-            <v:f eqn="sum 21600 0 @1"/>
-            <v:f eqn="sum 0 0 @2"/>
-            <v:f eqn="sum 21600 0 @3"/>
-            <v:f eqn="if @0 @3 0"/>
-            <v:f eqn="if @0 21600 @1"/>
-            <v:f eqn="if @0 0 @2"/>
-            <v:f eqn="if @0 @4 21600"/>
-            <v:f eqn="mid @5 @6"/>
-            <v:f eqn="mid @8 @5"/>
-            <v:f eqn="mid @7 @8"/>
-            <v:f eqn="mid @6 @7"/>
-            <v:f eqn="sum @6 0 @5"/>
-          </v:formulas>
-          <v:path textpathok="t" o:connecttype="custom" o:connectlocs="@9,0;@10,10800;@11,21600;@12,10800" o:connectangles="270,180,90,0"/>
-          <v:textpath on="t" fitshape="t"/>
-          <v:handles>
-            <v:h position="#0,bottomRight" xrange="6629,14971"/>
-          </v:handles>
-          <o:lock v:ext="edit" text="t" shapetype="t"/>
-        </v:shapetype>
-        <v:shape id="PowerPlusWaterMarkObject11915611" o:spid="_x0000_s1028" type="#_x0000_t136" style="position:absolute;margin-left:0;margin-top:0;width:475.6pt;height:203.8pt;rotation:315;z-index:-251653120;mso-position-horizontal:center;mso-position-horizontal-relative:margin;mso-position-vertical:center;mso-position-vertical-relative:margin" o:allowincell="f" fillcolor="silver" stroked="f">
-          <v:fill opacity=".5"/>
-          <v:textpath style="font-family:&quot;Calibri&quot;;font-size:1pt" string="SAMPLE"/>
-          <w10:wrap anchorx="margin" anchory="margin"/>
-        </v:shape>
-      </w:pict>
-    </w:r>
   </w:p>
 </w:hdr>
 </file>
@@ -1242,42 +1335,6 @@
     <w:pPr>
       <w:pStyle w:val="Header"/>
     </w:pPr>
-    <w:r>
-      <w:rPr>
-        <w:noProof/>
-      </w:rPr>
-      <w:pict w14:anchorId="08315283">
-        <v:shapetype id="_x0000_t136" coordsize="21600,21600" o:spt="136" adj="10800" path="m@7,l@8,m@5,21600l@6,21600e">
-          <v:formulas>
-            <v:f eqn="sum #0 0 10800"/>
-            <v:f eqn="prod #0 2 1"/>
-            <v:f eqn="sum 21600 0 @1"/>
-            <v:f eqn="sum 0 0 @2"/>
-            <v:f eqn="sum 21600 0 @3"/>
-            <v:f eqn="if @0 @3 0"/>
-            <v:f eqn="if @0 21600 @1"/>
-            <v:f eqn="if @0 0 @2"/>
-            <v:f eqn="if @0 @4 21600"/>
-            <v:f eqn="mid @5 @6"/>
-            <v:f eqn="mid @8 @5"/>
-            <v:f eqn="mid @7 @8"/>
-            <v:f eqn="mid @6 @7"/>
-            <v:f eqn="sum @6 0 @5"/>
-          </v:formulas>
-          <v:path textpathok="t" o:connecttype="custom" o:connectlocs="@9,0;@10,10800;@11,21600;@12,10800" o:connectangles="270,180,90,0"/>
-          <v:textpath on="t" fitshape="t"/>
-          <v:handles>
-            <v:h position="#0,bottomRight" xrange="6629,14971"/>
-          </v:handles>
-          <o:lock v:ext="edit" text="t" shapetype="t"/>
-        </v:shapetype>
-        <v:shape id="PowerPlusWaterMarkObject11915609" o:spid="_x0000_s1026" type="#_x0000_t136" style="position:absolute;margin-left:0;margin-top:0;width:475.6pt;height:203.8pt;rotation:315;z-index:-251657216;mso-position-horizontal:center;mso-position-horizontal-relative:margin;mso-position-vertical:center;mso-position-vertical-relative:margin" o:allowincell="f" fillcolor="silver" stroked="f">
-          <v:fill opacity=".5"/>
-          <v:textpath style="font-family:&quot;Calibri&quot;;font-size:1pt" string="SAMPLE"/>
-          <w10:wrap anchorx="margin" anchory="margin"/>
-        </v:shape>
-      </w:pict>
-    </w:r>
   </w:p>
 </w:hdr>
 </file>

</xml_diff>

<commit_message>
Use POI to generate PDFs
</commit_message>
<xml_diff>
--- a/backend/src/main/resources/eproofCertTemplate/fail/fail_template.docx
+++ b/backend/src/main/resources/eproofCertTemplate/fail/fail_template.docx
@@ -2,147 +2,45 @@
 <file path=word/document.xml><?xml version="1.0" encoding="utf-8"?>
 <w:document xmlns:wpc="http://schemas.microsoft.com/office/word/2010/wordprocessingCanvas" xmlns:cx="http://schemas.microsoft.com/office/drawing/2014/chartex" xmlns:cx1="http://schemas.microsoft.com/office/drawing/2015/9/8/chartex" xmlns:cx2="http://schemas.microsoft.com/office/drawing/2015/10/21/chartex" xmlns:cx3="http://schemas.microsoft.com/office/drawing/2016/5/9/chartex" xmlns:cx4="http://schemas.microsoft.com/office/drawing/2016/5/10/chartex" xmlns:cx5="http://schemas.microsoft.com/office/drawing/2016/5/11/chartex" xmlns:cx6="http://schemas.microsoft.com/office/drawing/2016/5/12/chartex" xmlns:cx7="http://schemas.microsoft.com/office/drawing/2016/5/13/chartex" xmlns:cx8="http://schemas.microsoft.com/office/drawing/2016/5/14/chartex" xmlns:mc="http://schemas.openxmlformats.org/markup-compatibility/2006" xmlns:aink="http://schemas.microsoft.com/office/drawing/2016/ink" xmlns:am3d="http://schemas.microsoft.com/office/drawing/2017/model3d" xmlns:o="urn:schemas-microsoft-com:office:office" xmlns:oel="http://schemas.microsoft.com/office/2019/extlst" xmlns:r="http://schemas.openxmlformats.org/officeDocument/2006/relationships" xmlns:m="http://schemas.openxmlformats.org/officeDocument/2006/math" xmlns:v="urn:schemas-microsoft-com:vml" xmlns:wp14="http://schemas.microsoft.com/office/word/2010/wordprocessingDrawing" xmlns:wp="http://schemas.openxmlformats.org/drawingml/2006/wordprocessingDrawing" xmlns:w10="urn:schemas-microsoft-com:office:word" xmlns:w="http://schemas.openxmlformats.org/wordprocessingml/2006/main" xmlns:w14="http://schemas.microsoft.com/office/word/2010/wordml" xmlns:w15="http://schemas.microsoft.com/office/word/2012/wordml" xmlns:w16cex="http://schemas.microsoft.com/office/word/2018/wordml/cex" xmlns:w16cid="http://schemas.microsoft.com/office/word/2016/wordml/cid" xmlns:w16="http://schemas.microsoft.com/office/word/2018/wordml" xmlns:w16du="http://schemas.microsoft.com/office/word/2023/wordml/word16du" xmlns:w16sdtdh="http://schemas.microsoft.com/office/word/2020/wordml/sdtdatahash" xmlns:w16se="http://schemas.microsoft.com/office/word/2015/wordml/symex" xmlns:wpg="http://schemas.microsoft.com/office/word/2010/wordprocessingGroup" xmlns:wpi="http://schemas.microsoft.com/office/word/2010/wordprocessingInk" xmlns:wne="http://schemas.microsoft.com/office/word/2006/wordml" xmlns:wps="http://schemas.microsoft.com/office/word/2010/wordprocessingShape" mc:Ignorable="w14 w15 w16se w16cid w16 w16cex w16sdtdh w16du wp14">
   <w:body>
-    <w:tbl>
-      <w:tblPr>
-        <w:tblpPr w:leftFromText="180" w:rightFromText="180" w:vertAnchor="text" w:horzAnchor="margin" w:tblpY="-58"/>
-        <w:tblW w:w="9639" w:type="dxa"/>
-        <w:tblCellMar>
-          <w:left w:w="28" w:type="dxa"/>
-          <w:right w:w="28" w:type="dxa"/>
-        </w:tblCellMar>
-        <w:tblLook w:val="0000" w:firstRow="0" w:lastRow="0" w:firstColumn="0" w:lastColumn="0" w:noHBand="0" w:noVBand="0"/>
-      </w:tblPr>
-      <w:tblGrid>
-        <w:gridCol w:w="6539"/>
-        <w:gridCol w:w="3100"/>
-      </w:tblGrid>
-      <w:tr>
-        <w:tc>
-          <w:tcPr>
-            <w:tcW w:w="7366" w:type="dxa"/>
-          </w:tcPr>
-          <w:p>
-            <w:pPr>
-              <w:pStyle w:val="BodyText"/>
-              <w:snapToGrid w:val="0"/>
-              <w:rPr>
-                <w:color w:val="000000"/>
-              </w:rPr>
-            </w:pPr>
-            <w:r>
-              <w:rPr>
-                <w:color w:val="000000"/>
-              </w:rPr>
-              <w:t>Tel.</w:t>
-            </w:r>
-            <w:r>
-              <w:rPr>
-                <w:color w:val="000000"/>
-              </w:rPr>
-              <w:tab/>
-              <w:t>: 2537 6429</w:t>
-            </w:r>
-          </w:p>
-        </w:tc>
-        <w:tc>
-          <w:tcPr>
-            <w:tcW w:w="2273" w:type="dxa"/>
-          </w:tcPr>
-          <w:p>
-            <w:pPr>
-              <w:pStyle w:val="BodyText"/>
-              <w:snapToGrid w:val="0"/>
-              <w:jc w:val="right"/>
-              <w:rPr>
-                <w:color w:val="000000"/>
-              </w:rPr>
-            </w:pPr>
-          </w:p>
-        </w:tc>
-      </w:tr>
-      <w:tr>
-        <w:tc>
-          <w:tcPr>
-            <w:tcW w:w="7366" w:type="dxa"/>
-          </w:tcPr>
-          <w:p>
-            <w:pPr>
-              <w:pStyle w:val="BodyText"/>
-              <w:snapToGrid w:val="0"/>
-              <w:rPr>
-                <w:color w:val="000000"/>
-              </w:rPr>
-            </w:pPr>
-            <w:r>
-              <w:rPr>
-                <w:color w:val="000000"/>
-              </w:rPr>
-              <w:t>E-mail</w:t>
-            </w:r>
-            <w:r>
-              <w:rPr>
-                <w:color w:val="000000"/>
-              </w:rPr>
-              <w:tab/>
-              <w:t>: csbcseu@csb.gov.hk</w:t>
-            </w:r>
-          </w:p>
-        </w:tc>
-        <w:tc>
-          <w:tcPr>
-            <w:tcW w:w="2273" w:type="dxa"/>
-          </w:tcPr>
-          <w:p>
-            <w:pPr>
-              <w:pStyle w:val="BodyText"/>
-              <w:snapToGrid w:val="0"/>
-              <w:jc w:val="right"/>
-              <w:rPr>
-                <w:color w:val="000000"/>
-              </w:rPr>
-            </w:pPr>
-            <w:r>
-              <w:rPr>
-                <w:color w:val="000000"/>
-              </w:rPr>
-              <w:fldChar w:fldCharType="begin"/>
-            </w:r>
-            <w:r>
-              <w:rPr>
-                <w:color w:val="000000"/>
-              </w:rPr>
-              <w:instrText xml:space="preserve"> MERGEFIELD  examProfile.resultLetterDate  \* MERGEFORMAT </w:instrText>
-            </w:r>
-            <w:r>
-              <w:rPr>
-                <w:color w:val="000000"/>
-              </w:rPr>
-              <w:fldChar w:fldCharType="separate"/>
-            </w:r>
-            <w:r>
-              <w:rPr>
-                <w:noProof/>
-                <w:color w:val="000000"/>
-              </w:rPr>
-              <w:t>«examProfile.resultLetterDate»</w:t>
-            </w:r>
-            <w:r>
-              <w:rPr>
-                <w:color w:val="000000"/>
-              </w:rPr>
-              <w:fldChar w:fldCharType="end"/>
-            </w:r>
-          </w:p>
-        </w:tc>
-      </w:tr>
-    </w:tbl>
     <w:p>
       <w:pPr>
         <w:spacing w:after="0" w:line="240" w:lineRule="auto"/>
-        <w:rPr>
-          <w:rFonts w:ascii="Times New Roman" w:hAnsi="Times New Roman" w:cs="Times New Roman"/>
-        </w:rPr>
-      </w:pPr>
+        <w:jc w:val="right"/>
+        <w:rPr>
+          <w:rFonts w:ascii="Times New Roman" w:hAnsi="Times New Roman" w:cs="Times New Roman"/>
+        </w:rPr>
+      </w:pPr>
+      <w:r>
+        <w:rPr>
+          <w:rFonts w:ascii="Times New Roman" w:hAnsi="Times New Roman" w:cs="Times New Roman"/>
+        </w:rPr>
+        <w:fldChar w:fldCharType="begin"/>
+      </w:r>
+      <w:r>
+        <w:rPr>
+          <w:rFonts w:ascii="Times New Roman" w:hAnsi="Times New Roman" w:cs="Times New Roman"/>
+        </w:rPr>
+        <w:instrText xml:space="preserve"> MERGEFIELD  examProfile.resultLetterDate  \* MERGEFORMAT </w:instrText>
+      </w:r>
+      <w:r>
+        <w:rPr>
+          <w:rFonts w:ascii="Times New Roman" w:hAnsi="Times New Roman" w:cs="Times New Roman"/>
+        </w:rPr>
+        <w:fldChar w:fldCharType="separate"/>
+      </w:r>
+      <w:r>
+        <w:rPr>
+          <w:rFonts w:ascii="Times New Roman" w:hAnsi="Times New Roman" w:cs="Times New Roman"/>
+          <w:noProof/>
+        </w:rPr>
+        <w:t>«examProfile.resultLetterDate»</w:t>
+      </w:r>
+      <w:r>
+        <w:rPr>
+          <w:rFonts w:ascii="Times New Roman" w:hAnsi="Times New Roman" w:cs="Times New Roman"/>
+        </w:rPr>
+        <w:fldChar w:fldCharType="end"/>
+      </w:r>
     </w:p>
     <w:p>
       <w:pPr>
@@ -151,49 +49,14 @@
           <w:rFonts w:ascii="Times New Roman" w:hAnsi="Times New Roman" w:cs="Times New Roman"/>
         </w:rPr>
       </w:pPr>
-      <w:r>
-        <w:rPr>
-          <w:rFonts w:ascii="Times New Roman" w:hAnsi="Times New Roman" w:cs="Times New Roman"/>
-        </w:rPr>
-        <w:t xml:space="preserve">Dear </w:t>
-      </w:r>
-      <w:r>
-        <w:rPr>
-          <w:rFonts w:ascii="Times New Roman" w:hAnsi="Times New Roman" w:cs="Times New Roman"/>
-        </w:rPr>
-        <w:fldChar w:fldCharType="begin"/>
-      </w:r>
-      <w:r>
-        <w:rPr>
-          <w:rFonts w:ascii="Times New Roman" w:hAnsi="Times New Roman" w:cs="Times New Roman"/>
-        </w:rPr>
-        <w:instrText xml:space="preserve"> MERGEFIELD  cert.name  \* MERGEFORMAT </w:instrText>
-      </w:r>
-      <w:r>
-        <w:rPr>
-          <w:rFonts w:ascii="Times New Roman" w:hAnsi="Times New Roman" w:cs="Times New Roman"/>
-        </w:rPr>
-        <w:fldChar w:fldCharType="separate"/>
-      </w:r>
-      <w:r>
-        <w:rPr>
-          <w:rFonts w:ascii="Times New Roman" w:hAnsi="Times New Roman" w:cs="Times New Roman"/>
-          <w:noProof/>
-        </w:rPr>
-        <w:t>«cert.name»</w:t>
-      </w:r>
-      <w:r>
-        <w:rPr>
-          <w:rFonts w:ascii="Times New Roman" w:hAnsi="Times New Roman" w:cs="Times New Roman"/>
-        </w:rPr>
-        <w:fldChar w:fldCharType="end"/>
-      </w:r>
-      <w:r>
-        <w:rPr>
-          <w:rFonts w:ascii="Times New Roman" w:hAnsi="Times New Roman" w:cs="Times New Roman" w:hint="eastAsia"/>
-        </w:rPr>
-        <w:t>,</w:t>
-      </w:r>
+    </w:p>
+    <w:p>
+      <w:pPr>
+        <w:spacing w:after="0" w:line="240" w:lineRule="auto"/>
+        <w:rPr>
+          <w:rFonts w:ascii="Times New Roman" w:hAnsi="Times New Roman" w:cs="Times New Roman"/>
+        </w:rPr>
+      </w:pPr>
     </w:p>
     <w:p>
       <w:pPr>
@@ -264,6 +127,67 @@
       <w:pPr>
         <w:spacing w:after="0" w:line="240" w:lineRule="auto"/>
         <w:jc w:val="center"/>
+        <w:rPr>
+          <w:rFonts w:ascii="Times New Roman" w:hAnsi="Times New Roman" w:cs="Times New Roman"/>
+          <w:b/>
+          <w:bCs/>
+        </w:rPr>
+      </w:pPr>
+    </w:p>
+    <w:p>
+      <w:pPr>
+        <w:spacing w:after="0" w:line="240" w:lineRule="auto"/>
+        <w:rPr>
+          <w:rFonts w:ascii="Times New Roman" w:hAnsi="Times New Roman" w:cs="Times New Roman"/>
+        </w:rPr>
+      </w:pPr>
+      <w:r>
+        <w:rPr>
+          <w:rFonts w:ascii="Times New Roman" w:hAnsi="Times New Roman" w:cs="Times New Roman"/>
+        </w:rPr>
+        <w:t xml:space="preserve">Dear </w:t>
+      </w:r>
+      <w:r>
+        <w:rPr>
+          <w:rFonts w:ascii="Times New Roman" w:hAnsi="Times New Roman" w:cs="Times New Roman"/>
+        </w:rPr>
+        <w:fldChar w:fldCharType="begin"/>
+      </w:r>
+      <w:r>
+        <w:rPr>
+          <w:rFonts w:ascii="Times New Roman" w:hAnsi="Times New Roman" w:cs="Times New Roman"/>
+        </w:rPr>
+        <w:instrText xml:space="preserve"> MERGEFIELD  cert.name  \* MERGEFORMAT </w:instrText>
+      </w:r>
+      <w:r>
+        <w:rPr>
+          <w:rFonts w:ascii="Times New Roman" w:hAnsi="Times New Roman" w:cs="Times New Roman"/>
+        </w:rPr>
+        <w:fldChar w:fldCharType="separate"/>
+      </w:r>
+      <w:r>
+        <w:rPr>
+          <w:rFonts w:ascii="Times New Roman" w:hAnsi="Times New Roman" w:cs="Times New Roman"/>
+          <w:noProof/>
+        </w:rPr>
+        <w:t>«cert.name»</w:t>
+      </w:r>
+      <w:r>
+        <w:rPr>
+          <w:rFonts w:ascii="Times New Roman" w:hAnsi="Times New Roman" w:cs="Times New Roman"/>
+        </w:rPr>
+        <w:fldChar w:fldCharType="end"/>
+      </w:r>
+      <w:r>
+        <w:rPr>
+          <w:rFonts w:ascii="Times New Roman" w:hAnsi="Times New Roman" w:cs="Times New Roman" w:hint="eastAsia"/>
+        </w:rPr>
+        <w:t>,</w:t>
+      </w:r>
+    </w:p>
+    <w:p>
+      <w:pPr>
+        <w:spacing w:after="0" w:line="240" w:lineRule="auto"/>
         <w:rPr>
           <w:rFonts w:ascii="Times New Roman" w:hAnsi="Times New Roman" w:cs="Times New Roman"/>
           <w:b/>
@@ -520,6 +444,42 @@
     </w:p>
     <w:p>
       <w:pPr>
+        <w:spacing w:after="0" w:line="240" w:lineRule="auto"/>
+        <w:jc w:val="both"/>
+        <w:rPr>
+          <w:rFonts w:ascii="Times New Roman" w:hAnsi="Times New Roman" w:cs="Times New Roman"/>
+        </w:rPr>
+      </w:pPr>
+    </w:p>
+    <w:p>
+      <w:pPr>
+        <w:spacing w:after="0" w:line="240" w:lineRule="auto"/>
+        <w:jc w:val="both"/>
+        <w:rPr>
+          <w:rFonts w:ascii="Times New Roman" w:hAnsi="Times New Roman" w:cs="Times New Roman"/>
+        </w:rPr>
+      </w:pPr>
+    </w:p>
+    <w:p>
+      <w:pPr>
+        <w:spacing w:after="0" w:line="240" w:lineRule="auto"/>
+        <w:jc w:val="both"/>
+        <w:rPr>
+          <w:rFonts w:ascii="Times New Roman" w:hAnsi="Times New Roman" w:cs="Times New Roman"/>
+        </w:rPr>
+      </w:pPr>
+    </w:p>
+    <w:p>
+      <w:pPr>
+        <w:spacing w:after="0" w:line="240" w:lineRule="auto"/>
+        <w:jc w:val="both"/>
+        <w:rPr>
+          <w:rFonts w:ascii="Times New Roman" w:hAnsi="Times New Roman" w:cs="Times New Roman"/>
+        </w:rPr>
+      </w:pPr>
+    </w:p>
+    <w:p>
+      <w:pPr>
         <w:ind w:firstLine="1134"/>
         <w:jc w:val="both"/>
         <w:rPr>
@@ -530,7 +490,7 @@
         <w:rPr>
           <w:rFonts w:ascii="Times New Roman" w:hAnsi="Times New Roman" w:cs="Times New Roman"/>
         </w:rPr>
-        <w:t xml:space="preserve">Any appeals against the above examination results should be made in writing and sent to the Civil Service Examinations Unit by post or by e-mail to </w:t>
+        <w:t xml:space="preserve">Any appeals against the above examination results should be made in writing and sent to the Civil Service Examinations Unit by e-mail to </w:t>
       </w:r>
       <w:r>
         <w:rPr>
@@ -558,7 +518,21 @@
         <w:rPr>
           <w:rFonts w:ascii="Times New Roman" w:hAnsi="Times New Roman" w:cs="Times New Roman"/>
         </w:rPr>
-        <w:t xml:space="preserve"> from the date of this result notification.  Late submissions will not be entertained.</w:t>
+        <w:t xml:space="preserve"> </w:t>
+      </w:r>
+      <w:r>
+        <w:rPr>
+          <w:rFonts w:ascii="Times New Roman" w:hAnsi="Times New Roman" w:cs="Times New Roman"/>
+          <w:b/>
+          <w:bCs/>
+        </w:rPr>
+        <w:t>from the date of this result notification</w:t>
+      </w:r>
+      <w:r>
+        <w:rPr>
+          <w:rFonts w:ascii="Times New Roman" w:hAnsi="Times New Roman" w:cs="Times New Roman"/>
+        </w:rPr>
+        <w:t>.  Late submissions will not be entertained.</w:t>
       </w:r>
     </w:p>
     <w:p>
@@ -573,13 +547,31 @@
         <w:rPr>
           <w:rFonts w:ascii="Times New Roman" w:hAnsi="Times New Roman" w:cs="Times New Roman"/>
         </w:rPr>
-        <w:t>The latest information about the CRE and BLNST is available on the Civil Service Bureau webpage at www.csb.gov.hk/eng/cre.html.</w:t>
-      </w:r>
+        <w:t>For enquiries about this letter, please contact Civil Service Examinations Unit at 2537 6429.  The latest information about the CRE and BLNST is available on the Civil Service Bureau webpage at www.csb.gov.hk/eng/cre.html.</w:t>
+      </w:r>
+    </w:p>
+    <w:p>
+      <w:pPr>
+        <w:ind w:firstLine="1134"/>
+        <w:jc w:val="both"/>
+        <w:rPr>
+          <w:rFonts w:ascii="Times New Roman" w:hAnsi="Times New Roman" w:cs="Times New Roman"/>
+        </w:rPr>
+      </w:pPr>
+    </w:p>
+    <w:p>
+      <w:pPr>
+        <w:ind w:firstLine="1134"/>
+        <w:jc w:val="both"/>
+        <w:rPr>
+          <w:rFonts w:ascii="Times New Roman" w:hAnsi="Times New Roman" w:cs="Times New Roman"/>
+        </w:rPr>
+      </w:pPr>
     </w:p>
     <w:tbl>
       <w:tblPr>
         <w:tblW w:w="0" w:type="auto"/>
-        <w:tblInd w:w="5670" w:type="dxa"/>
+        <w:tblInd w:w="3828" w:type="dxa"/>
         <w:tblCellMar>
           <w:left w:w="28" w:type="dxa"/>
           <w:right w:w="28" w:type="dxa"/>
@@ -587,72 +579,12 @@
         <w:tblLook w:val="0000" w:firstRow="0" w:lastRow="0" w:firstColumn="0" w:lastColumn="0" w:noHBand="0" w:noVBand="0"/>
       </w:tblPr>
       <w:tblGrid>
-        <w:gridCol w:w="3964"/>
+        <w:gridCol w:w="5806"/>
       </w:tblGrid>
       <w:tr>
         <w:tc>
           <w:tcPr>
-            <w:tcW w:w="3964" w:type="dxa"/>
-          </w:tcPr>
-          <w:p>
-            <w:pPr>
-              <w:spacing w:after="0" w:line="240" w:lineRule="auto"/>
-              <w:jc w:val="center"/>
-              <w:rPr>
-                <w:rFonts w:ascii="Times New Roman" w:hAnsi="Times New Roman" w:cs="Times New Roman"/>
-              </w:rPr>
-            </w:pPr>
-            <w:r>
-              <w:rPr>
-                <w:rFonts w:ascii="Times New Roman" w:hAnsi="Times New Roman" w:cs="Times New Roman"/>
-              </w:rPr>
-              <w:t>Yours faithfully,</w:t>
-            </w:r>
-          </w:p>
-        </w:tc>
-      </w:tr>
-      <w:tr>
-        <w:tc>
-          <w:tcPr>
-            <w:tcW w:w="3964" w:type="dxa"/>
-          </w:tcPr>
-          <w:p>
-            <w:pPr>
-              <w:spacing w:after="0" w:line="240" w:lineRule="auto"/>
-              <w:jc w:val="center"/>
-              <w:rPr>
-                <w:rFonts w:ascii="Times New Roman" w:hAnsi="Times New Roman" w:cs="Times New Roman"/>
-              </w:rPr>
-            </w:pPr>
-          </w:p>
-        </w:tc>
-      </w:tr>
-      <w:tr>
-        <w:tc>
-          <w:tcPr>
-            <w:tcW w:w="3964" w:type="dxa"/>
-          </w:tcPr>
-          <w:p>
-            <w:pPr>
-              <w:spacing w:after="0" w:line="240" w:lineRule="auto"/>
-              <w:jc w:val="center"/>
-              <w:rPr>
-                <w:rFonts w:ascii="Times New Roman" w:hAnsi="Times New Roman" w:cs="Times New Roman"/>
-              </w:rPr>
-            </w:pPr>
-            <w:r>
-              <w:rPr>
-                <w:rFonts w:ascii="Times New Roman" w:hAnsi="Times New Roman" w:cs="Times New Roman"/>
-              </w:rPr>
-              <w:t>( [Undersigned Name 1] )</w:t>
-            </w:r>
-          </w:p>
-        </w:tc>
-      </w:tr>
-      <w:tr>
-        <w:tc>
-          <w:tcPr>
-            <w:tcW w:w="3964" w:type="dxa"/>
+            <w:tcW w:w="5806" w:type="dxa"/>
           </w:tcPr>
           <w:p>
             <w:pPr>
@@ -671,19 +603,79 @@
           </w:p>
         </w:tc>
       </w:tr>
+      <w:tr>
+        <w:tc>
+          <w:tcPr>
+            <w:tcW w:w="5806" w:type="dxa"/>
+          </w:tcPr>
+          <w:p>
+            <w:pPr>
+              <w:spacing w:after="0" w:line="240" w:lineRule="auto"/>
+              <w:jc w:val="center"/>
+              <w:rPr>
+                <w:rFonts w:ascii="Times New Roman" w:hAnsi="Times New Roman" w:cs="Times New Roman"/>
+              </w:rPr>
+            </w:pPr>
+            <w:r>
+              <w:rPr>
+                <w:rFonts w:ascii="Times New Roman" w:hAnsi="Times New Roman" w:cs="Times New Roman"/>
+              </w:rPr>
+              <w:t>This is a computer printout and no signature is required</w:t>
+            </w:r>
+          </w:p>
+        </w:tc>
+      </w:tr>
     </w:tbl>
     <w:p>
       <w:pPr>
         <w:spacing w:after="0" w:line="360" w:lineRule="auto"/>
         <w:rPr>
           <w:rFonts w:ascii="Times New Roman" w:hAnsi="Times New Roman" w:cs="Times New Roman"/>
-        </w:rPr>
-      </w:pPr>
-      <w:r>
-        <w:rPr>
-          <w:rFonts w:ascii="Times New Roman" w:hAnsi="Times New Roman" w:cs="Times New Roman"/>
-        </w:rPr>
-        <w:t xml:space="preserve">Name : </w:t>
+          <w:b/>
+          <w:bCs/>
+        </w:rPr>
+      </w:pPr>
+    </w:p>
+    <w:p>
+      <w:pPr>
+        <w:spacing w:after="0" w:line="360" w:lineRule="auto"/>
+        <w:rPr>
+          <w:rFonts w:ascii="Times New Roman" w:hAnsi="Times New Roman" w:cs="Times New Roman"/>
+          <w:b/>
+          <w:bCs/>
+        </w:rPr>
+      </w:pPr>
+    </w:p>
+    <w:p>
+      <w:pPr>
+        <w:spacing w:after="0" w:line="360" w:lineRule="auto"/>
+        <w:rPr>
+          <w:rFonts w:ascii="Times New Roman" w:hAnsi="Times New Roman" w:cs="Times New Roman"/>
+          <w:b/>
+          <w:bCs/>
+        </w:rPr>
+      </w:pPr>
+    </w:p>
+    <w:p>
+      <w:pPr>
+        <w:spacing w:after="0" w:line="360" w:lineRule="auto"/>
+        <w:rPr>
+          <w:rFonts w:ascii="Times New Roman" w:hAnsi="Times New Roman" w:cs="Times New Roman"/>
+        </w:rPr>
+      </w:pPr>
+      <w:r>
+        <w:rPr>
+          <w:rFonts w:ascii="Times New Roman" w:hAnsi="Times New Roman" w:cs="Times New Roman"/>
+          <w:b/>
+          <w:bCs/>
+        </w:rPr>
+        <w:t xml:space="preserve">Name </w:t>
+      </w:r>
+      <w:r>
+        <w:rPr>
+          <w:rFonts w:ascii="Times New Roman" w:hAnsi="Times New Roman" w:cs="Times New Roman"/>
+        </w:rPr>
+        <w:t xml:space="preserve">: </w:t>
       </w:r>
       <w:r>
         <w:rPr>
@@ -727,8 +719,16 @@
       <w:r>
         <w:rPr>
           <w:rFonts w:ascii="Times New Roman" w:hAnsi="Times New Roman" w:cs="Times New Roman"/>
-        </w:rPr>
-        <w:t>HKID/Passport No. :</w:t>
+          <w:b/>
+          <w:bCs/>
+        </w:rPr>
+        <w:t>HKID/Passport No.</w:t>
+      </w:r>
+      <w:r>
+        <w:rPr>
+          <w:rFonts w:ascii="Times New Roman" w:hAnsi="Times New Roman" w:cs="Times New Roman"/>
+        </w:rPr>
+        <w:t xml:space="preserve"> :</w:t>
       </w:r>
       <w:r>
         <w:rPr>
@@ -788,96 +788,18 @@
     </w:p>
     <w:p>
       <w:pPr>
-        <w:spacing w:after="0"/>
-        <w:jc w:val="both"/>
-        <w:rPr>
-          <w:rFonts w:ascii="Times New Roman" w:hAnsi="Times New Roman" w:cs="Times New Roman"/>
-        </w:rPr>
-      </w:pPr>
-    </w:p>
-    <w:p>
-      <w:pPr>
-        <w:rPr>
-          <w:rFonts w:ascii="Times New Roman" w:hAnsi="Times New Roman" w:cs="Times New Roman"/>
-        </w:rPr>
-      </w:pPr>
-    </w:p>
-    <w:p>
-      <w:pPr>
-        <w:rPr>
-          <w:rFonts w:ascii="Times New Roman" w:hAnsi="Times New Roman" w:cs="Times New Roman"/>
-        </w:rPr>
-      </w:pPr>
-    </w:p>
-    <w:p>
-      <w:pPr>
-        <w:rPr>
-          <w:rFonts w:ascii="Times New Roman" w:hAnsi="Times New Roman" w:cs="Times New Roman"/>
-        </w:rPr>
-      </w:pPr>
-    </w:p>
-    <w:p>
-      <w:pPr>
-        <w:rPr>
-          <w:rFonts w:ascii="Times New Roman" w:hAnsi="Times New Roman" w:cs="Times New Roman"/>
-        </w:rPr>
-      </w:pPr>
-    </w:p>
-    <w:p>
-      <w:pPr>
-        <w:rPr>
-          <w:rFonts w:ascii="Times New Roman" w:hAnsi="Times New Roman" w:cs="Times New Roman"/>
-        </w:rPr>
-      </w:pPr>
-    </w:p>
-    <w:p>
-      <w:pPr>
         <w:tabs>
-          <w:tab w:val="left" w:pos="4030"/>
+          <w:tab w:val="left" w:pos="3795"/>
         </w:tabs>
         <w:rPr>
           <w:rFonts w:ascii="Times New Roman" w:hAnsi="Times New Roman" w:cs="Times New Roman"/>
         </w:rPr>
       </w:pPr>
-      <w:r>
-        <w:rPr>
-          <w:rFonts w:ascii="Times New Roman" w:hAnsi="Times New Roman" w:cs="Times New Roman"/>
-        </w:rPr>
-        <w:tab/>
-      </w:r>
-    </w:p>
-    <w:p>
-      <w:pPr>
-        <w:rPr>
-          <w:rFonts w:ascii="Times New Roman" w:hAnsi="Times New Roman" w:cs="Times New Roman"/>
-        </w:rPr>
-      </w:pPr>
-    </w:p>
-    <w:p>
-      <w:pPr>
-        <w:tabs>
-          <w:tab w:val="left" w:pos="3010"/>
-        </w:tabs>
-        <w:rPr>
-          <w:rFonts w:ascii="Times New Roman" w:hAnsi="Times New Roman" w:cs="Times New Roman"/>
-        </w:rPr>
-      </w:pPr>
-      <w:r>
-        <w:rPr>
-          <w:rFonts w:ascii="Times New Roman" w:hAnsi="Times New Roman" w:cs="Times New Roman"/>
-        </w:rPr>
-        <w:tab/>
-      </w:r>
     </w:p>
     <w:sectPr>
-      <w:headerReference w:type="even" r:id="rId7"/>
-      <w:headerReference w:type="default" r:id="rId8"/>
-      <w:footerReference w:type="even" r:id="rId9"/>
-      <w:footerReference w:type="default" r:id="rId10"/>
-      <w:headerReference w:type="first" r:id="rId11"/>
-      <w:footerReference w:type="first" r:id="rId12"/>
+      <w:footerReference w:type="default" r:id="rId7"/>
       <w:pgSz w:w="11906" w:h="16838"/>
-      <w:pgMar w:top="1134" w:right="1134" w:bottom="284" w:left="1134" w:header="426" w:footer="287" w:gutter="0"/>
+      <w:pgMar w:top="1134" w:right="1134" w:bottom="284" w:left="1134" w:header="426" w:footer="374" w:gutter="0"/>
       <w:cols w:space="708"/>
       <w:docGrid w:linePitch="360"/>
     </w:sectPr>
@@ -914,35 +836,81 @@
 <w:ftr xmlns:wpc="http://schemas.microsoft.com/office/word/2010/wordprocessingCanvas" xmlns:cx="http://schemas.microsoft.com/office/drawing/2014/chartex" xmlns:cx1="http://schemas.microsoft.com/office/drawing/2015/9/8/chartex" xmlns:cx2="http://schemas.microsoft.com/office/drawing/2015/10/21/chartex" xmlns:cx3="http://schemas.microsoft.com/office/drawing/2016/5/9/chartex" xmlns:cx4="http://schemas.microsoft.com/office/drawing/2016/5/10/chartex" xmlns:cx5="http://schemas.microsoft.com/office/drawing/2016/5/11/chartex" xmlns:cx6="http://schemas.microsoft.com/office/drawing/2016/5/12/chartex" xmlns:cx7="http://schemas.microsoft.com/office/drawing/2016/5/13/chartex" xmlns:cx8="http://schemas.microsoft.com/office/drawing/2016/5/14/chartex" xmlns:mc="http://schemas.openxmlformats.org/markup-compatibility/2006" xmlns:aink="http://schemas.microsoft.com/office/drawing/2016/ink" xmlns:am3d="http://schemas.microsoft.com/office/drawing/2017/model3d" xmlns:o="urn:schemas-microsoft-com:office:office" xmlns:oel="http://schemas.microsoft.com/office/2019/extlst" xmlns:r="http://schemas.openxmlformats.org/officeDocument/2006/relationships" xmlns:m="http://schemas.openxmlformats.org/officeDocument/2006/math" xmlns:v="urn:schemas-microsoft-com:vml" xmlns:wp14="http://schemas.microsoft.com/office/word/2010/wordprocessingDrawing" xmlns:wp="http://schemas.openxmlformats.org/drawingml/2006/wordprocessingDrawing" xmlns:w10="urn:schemas-microsoft-com:office:word" xmlns:w="http://schemas.openxmlformats.org/wordprocessingml/2006/main" xmlns:w14="http://schemas.microsoft.com/office/word/2010/wordml" xmlns:w15="http://schemas.microsoft.com/office/word/2012/wordml" xmlns:w16cex="http://schemas.microsoft.com/office/word/2018/wordml/cex" xmlns:w16cid="http://schemas.microsoft.com/office/word/2016/wordml/cid" xmlns:w16="http://schemas.microsoft.com/office/word/2018/wordml" xmlns:w16du="http://schemas.microsoft.com/office/word/2023/wordml/word16du" xmlns:w16sdtdh="http://schemas.microsoft.com/office/word/2020/wordml/sdtdatahash" xmlns:w16se="http://schemas.microsoft.com/office/word/2015/wordml/symex" xmlns:wpg="http://schemas.microsoft.com/office/word/2010/wordprocessingGroup" xmlns:wpi="http://schemas.microsoft.com/office/word/2010/wordprocessingInk" xmlns:wne="http://schemas.microsoft.com/office/word/2006/wordml" xmlns:wps="http://schemas.microsoft.com/office/word/2010/wordprocessingShape" mc:Ignorable="w14 w15 w16se w16cid w16 w16cex w16sdtdh w16du wp14">
   <w:p>
     <w:pPr>
-      <w:pStyle w:val="Footer"/>
-    </w:pPr>
-  </w:p>
-</w:ftr>
-</file>
-
-<file path=word/footer2.xml><?xml version="1.0" encoding="utf-8"?>
-<w:ftr xmlns:wpc="http://schemas.microsoft.com/office/word/2010/wordprocessingCanvas" xmlns:cx="http://schemas.microsoft.com/office/drawing/2014/chartex" xmlns:cx1="http://schemas.microsoft.com/office/drawing/2015/9/8/chartex" xmlns:cx2="http://schemas.microsoft.com/office/drawing/2015/10/21/chartex" xmlns:cx3="http://schemas.microsoft.com/office/drawing/2016/5/9/chartex" xmlns:cx4="http://schemas.microsoft.com/office/drawing/2016/5/10/chartex" xmlns:cx5="http://schemas.microsoft.com/office/drawing/2016/5/11/chartex" xmlns:cx6="http://schemas.microsoft.com/office/drawing/2016/5/12/chartex" xmlns:cx7="http://schemas.microsoft.com/office/drawing/2016/5/13/chartex" xmlns:cx8="http://schemas.microsoft.com/office/drawing/2016/5/14/chartex" xmlns:mc="http://schemas.openxmlformats.org/markup-compatibility/2006" xmlns:aink="http://schemas.microsoft.com/office/drawing/2016/ink" xmlns:am3d="http://schemas.microsoft.com/office/drawing/2017/model3d" xmlns:o="urn:schemas-microsoft-com:office:office" xmlns:oel="http://schemas.microsoft.com/office/2019/extlst" xmlns:r="http://schemas.openxmlformats.org/officeDocument/2006/relationships" xmlns:m="http://schemas.openxmlformats.org/officeDocument/2006/math" xmlns:v="urn:schemas-microsoft-com:vml" xmlns:wp14="http://schemas.microsoft.com/office/word/2010/wordprocessingDrawing" xmlns:wp="http://schemas.openxmlformats.org/drawingml/2006/wordprocessingDrawing" xmlns:w10="urn:schemas-microsoft-com:office:word" xmlns:w="http://schemas.openxmlformats.org/wordprocessingml/2006/main" xmlns:w14="http://schemas.microsoft.com/office/word/2010/wordml" xmlns:w15="http://schemas.microsoft.com/office/word/2012/wordml" xmlns:w16cex="http://schemas.microsoft.com/office/word/2018/wordml/cex" xmlns:w16cid="http://schemas.microsoft.com/office/word/2016/wordml/cid" xmlns:w16="http://schemas.microsoft.com/office/word/2018/wordml" xmlns:w16du="http://schemas.microsoft.com/office/word/2023/wordml/word16du" xmlns:w16sdtdh="http://schemas.microsoft.com/office/word/2020/wordml/sdtdatahash" xmlns:w16se="http://schemas.microsoft.com/office/word/2015/wordml/symex" xmlns:wpg="http://schemas.microsoft.com/office/word/2010/wordprocessingGroup" xmlns:wpi="http://schemas.microsoft.com/office/word/2010/wordprocessingInk" xmlns:wne="http://schemas.microsoft.com/office/word/2006/wordml" xmlns:wps="http://schemas.microsoft.com/office/word/2010/wordprocessingShape" mc:Ignorable="w14 w15 w16se w16cid w16 w16cex w16sdtdh w16du wp14">
-  <w:p>
-    <w:pPr>
-      <w:pStyle w:val="Footer"/>
+      <w:pStyle w:val="Header"/>
+      <w:jc w:val="center"/>
       <w:rPr>
+        <w:rFonts w:ascii="Times New Roman" w:hAnsi="Times New Roman" w:cs="Times New Roman"/>
+        <w:b/>
+        <w:kern w:val="0"/>
         <w:sz w:val="20"/>
         <w:szCs w:val="20"/>
       </w:rPr>
     </w:pPr>
     <w:r>
       <w:rPr>
+        <w:rFonts w:ascii="華康中黑體" w:eastAsia="華康中黑體" w:hAnsi="華康中黑體"/>
+        <w:b/>
+        <w:kern w:val="0"/>
         <w:sz w:val="20"/>
         <w:szCs w:val="20"/>
       </w:rPr>
-      <w:t>SAMPLE</w:t>
+      <w:t xml:space="preserve">公務員事務局公務員考試組 </w:t>
+    </w:r>
+    <w:r>
+      <w:rPr>
+        <w:rFonts w:eastAsia="華康中黑體"/>
+        <w:b/>
+        <w:kern w:val="0"/>
+      </w:rPr>
+      <w:t xml:space="preserve"> </w:t>
+    </w:r>
+    <w:r>
+      <w:rPr>
+        <w:rFonts w:ascii="Times New Roman" w:hAnsi="Times New Roman" w:cs="Times New Roman"/>
+        <w:b/>
+        <w:kern w:val="0"/>
+        <w:sz w:val="20"/>
+        <w:szCs w:val="20"/>
+      </w:rPr>
+      <w:t>CIVIL SERVICE EXAMINATIONS UNIT CIVIL SERVICE BUREAU</w:t>
     </w:r>
   </w:p>
-</w:ftr>
-</file>
-
-<file path=word/footer3.xml><?xml version="1.0" encoding="utf-8"?>
-<w:ftr xmlns:wpc="http://schemas.microsoft.com/office/word/2010/wordprocessingCanvas" xmlns:cx="http://schemas.microsoft.com/office/drawing/2014/chartex" xmlns:cx1="http://schemas.microsoft.com/office/drawing/2015/9/8/chartex" xmlns:cx2="http://schemas.microsoft.com/office/drawing/2015/10/21/chartex" xmlns:cx3="http://schemas.microsoft.com/office/drawing/2016/5/9/chartex" xmlns:cx4="http://schemas.microsoft.com/office/drawing/2016/5/10/chartex" xmlns:cx5="http://schemas.microsoft.com/office/drawing/2016/5/11/chartex" xmlns:cx6="http://schemas.microsoft.com/office/drawing/2016/5/12/chartex" xmlns:cx7="http://schemas.microsoft.com/office/drawing/2016/5/13/chartex" xmlns:cx8="http://schemas.microsoft.com/office/drawing/2016/5/14/chartex" xmlns:mc="http://schemas.openxmlformats.org/markup-compatibility/2006" xmlns:aink="http://schemas.microsoft.com/office/drawing/2016/ink" xmlns:am3d="http://schemas.microsoft.com/office/drawing/2017/model3d" xmlns:o="urn:schemas-microsoft-com:office:office" xmlns:oel="http://schemas.microsoft.com/office/2019/extlst" xmlns:r="http://schemas.openxmlformats.org/officeDocument/2006/relationships" xmlns:m="http://schemas.openxmlformats.org/officeDocument/2006/math" xmlns:v="urn:schemas-microsoft-com:vml" xmlns:wp14="http://schemas.microsoft.com/office/word/2010/wordprocessingDrawing" xmlns:wp="http://schemas.openxmlformats.org/drawingml/2006/wordprocessingDrawing" xmlns:w10="urn:schemas-microsoft-com:office:word" xmlns:w="http://schemas.openxmlformats.org/wordprocessingml/2006/main" xmlns:w14="http://schemas.microsoft.com/office/word/2010/wordml" xmlns:w15="http://schemas.microsoft.com/office/word/2012/wordml" xmlns:w16cex="http://schemas.microsoft.com/office/word/2018/wordml/cex" xmlns:w16cid="http://schemas.microsoft.com/office/word/2016/wordml/cid" xmlns:w16="http://schemas.microsoft.com/office/word/2018/wordml" xmlns:w16du="http://schemas.microsoft.com/office/word/2023/wordml/word16du" xmlns:w16sdtdh="http://schemas.microsoft.com/office/word/2020/wordml/sdtdatahash" xmlns:w16se="http://schemas.microsoft.com/office/word/2015/wordml/symex" xmlns:wpg="http://schemas.microsoft.com/office/word/2010/wordprocessingGroup" xmlns:wpi="http://schemas.microsoft.com/office/word/2010/wordprocessingInk" xmlns:wne="http://schemas.microsoft.com/office/word/2006/wordml" xmlns:wps="http://schemas.microsoft.com/office/word/2010/wordprocessingShape" mc:Ignorable="w14 w15 w16se w16cid w16 w16cex w16sdtdh w16du wp14">
+  <w:p>
+    <w:pPr>
+      <w:pStyle w:val="Header"/>
+      <w:jc w:val="center"/>
+      <w:rPr>
+        <w:rFonts w:ascii="Times New Roman" w:hAnsi="Times New Roman" w:cs="Times New Roman"/>
+        <w:b/>
+        <w:sz w:val="20"/>
+        <w:szCs w:val="20"/>
+      </w:rPr>
+    </w:pPr>
+    <w:r>
+      <w:rPr>
+        <w:rFonts w:ascii="Times New Roman" w:hAnsi="Times New Roman" w:cs="Times New Roman"/>
+        <w:b/>
+        <w:color w:val="000000"/>
+        <w:sz w:val="20"/>
+        <w:szCs w:val="20"/>
+      </w:rPr>
+      <w:t xml:space="preserve">Tel.: 2537 6429  E-mail : </w:t>
+    </w:r>
+    <w:hyperlink r:id="rId1" w:history="1">
+      <w:r>
+        <w:rPr>
+          <w:rStyle w:val="Hyperlink"/>
+          <w:rFonts w:ascii="Times New Roman" w:hAnsi="Times New Roman" w:cs="Times New Roman"/>
+          <w:b/>
+          <w:color w:val="000000"/>
+          <w:sz w:val="20"/>
+          <w:szCs w:val="20"/>
+          <w:u w:val="none"/>
+        </w:rPr>
+        <w:t>csbcseu@csb.gov.hk</w:t>
+      </w:r>
+    </w:hyperlink>
+  </w:p>
   <w:p>
     <w:pPr>
       <w:pStyle w:val="Footer"/>
@@ -974,310 +942,6 @@
     </w:p>
   </w:footnote>
 </w:footnotes>
-</file>
-
-<file path=word/header1.xml><?xml version="1.0" encoding="utf-8"?>
-<w:hdr xmlns:wpc="http://schemas.microsoft.com/office/word/2010/wordprocessingCanvas" xmlns:cx="http://schemas.microsoft.com/office/drawing/2014/chartex" xmlns:cx1="http://schemas.microsoft.com/office/drawing/2015/9/8/chartex" xmlns:cx2="http://schemas.microsoft.com/office/drawing/2015/10/21/chartex" xmlns:cx3="http://schemas.microsoft.com/office/drawing/2016/5/9/chartex" xmlns:cx4="http://schemas.microsoft.com/office/drawing/2016/5/10/chartex" xmlns:cx5="http://schemas.microsoft.com/office/drawing/2016/5/11/chartex" xmlns:cx6="http://schemas.microsoft.com/office/drawing/2016/5/12/chartex" xmlns:cx7="http://schemas.microsoft.com/office/drawing/2016/5/13/chartex" xmlns:cx8="http://schemas.microsoft.com/office/drawing/2016/5/14/chartex" xmlns:mc="http://schemas.openxmlformats.org/markup-compatibility/2006" xmlns:aink="http://schemas.microsoft.com/office/drawing/2016/ink" xmlns:am3d="http://schemas.microsoft.com/office/drawing/2017/model3d" xmlns:o="urn:schemas-microsoft-com:office:office" xmlns:oel="http://schemas.microsoft.com/office/2019/extlst" xmlns:r="http://schemas.openxmlformats.org/officeDocument/2006/relationships" xmlns:m="http://schemas.openxmlformats.org/officeDocument/2006/math" xmlns:v="urn:schemas-microsoft-com:vml" xmlns:wp14="http://schemas.microsoft.com/office/word/2010/wordprocessingDrawing" xmlns:wp="http://schemas.openxmlformats.org/drawingml/2006/wordprocessingDrawing" xmlns:w10="urn:schemas-microsoft-com:office:word" xmlns:w="http://schemas.openxmlformats.org/wordprocessingml/2006/main" xmlns:w14="http://schemas.microsoft.com/office/word/2010/wordml" xmlns:w15="http://schemas.microsoft.com/office/word/2012/wordml" xmlns:w16cex="http://schemas.microsoft.com/office/word/2018/wordml/cex" xmlns:w16cid="http://schemas.microsoft.com/office/word/2016/wordml/cid" xmlns:w16="http://schemas.microsoft.com/office/word/2018/wordml" xmlns:w16du="http://schemas.microsoft.com/office/word/2023/wordml/word16du" xmlns:w16sdtdh="http://schemas.microsoft.com/office/word/2020/wordml/sdtdatahash" xmlns:w16se="http://schemas.microsoft.com/office/word/2015/wordml/symex" xmlns:wpg="http://schemas.microsoft.com/office/word/2010/wordprocessingGroup" xmlns:wpi="http://schemas.microsoft.com/office/word/2010/wordprocessingInk" xmlns:wne="http://schemas.microsoft.com/office/word/2006/wordml" xmlns:wps="http://schemas.microsoft.com/office/word/2010/wordprocessingShape" mc:Ignorable="w14 w15 w16se w16cid w16 w16cex w16sdtdh w16du wp14">
-  <w:p>
-    <w:pPr>
-      <w:pStyle w:val="Header"/>
-    </w:pPr>
-  </w:p>
-</w:hdr>
-</file>
-
-<file path=word/header2.xml><?xml version="1.0" encoding="utf-8"?>
-<w:hdr xmlns:wpc="http://schemas.microsoft.com/office/word/2010/wordprocessingCanvas" xmlns:cx="http://schemas.microsoft.com/office/drawing/2014/chartex" xmlns:cx1="http://schemas.microsoft.com/office/drawing/2015/9/8/chartex" xmlns:cx2="http://schemas.microsoft.com/office/drawing/2015/10/21/chartex" xmlns:cx3="http://schemas.microsoft.com/office/drawing/2016/5/9/chartex" xmlns:cx4="http://schemas.microsoft.com/office/drawing/2016/5/10/chartex" xmlns:cx5="http://schemas.microsoft.com/office/drawing/2016/5/11/chartex" xmlns:cx6="http://schemas.microsoft.com/office/drawing/2016/5/12/chartex" xmlns:cx7="http://schemas.microsoft.com/office/drawing/2016/5/13/chartex" xmlns:cx8="http://schemas.microsoft.com/office/drawing/2016/5/14/chartex" xmlns:mc="http://schemas.openxmlformats.org/markup-compatibility/2006" xmlns:aink="http://schemas.microsoft.com/office/drawing/2016/ink" xmlns:am3d="http://schemas.microsoft.com/office/drawing/2017/model3d" xmlns:o="urn:schemas-microsoft-com:office:office" xmlns:oel="http://schemas.microsoft.com/office/2019/extlst" xmlns:r="http://schemas.openxmlformats.org/officeDocument/2006/relationships" xmlns:m="http://schemas.openxmlformats.org/officeDocument/2006/math" xmlns:v="urn:schemas-microsoft-com:vml" xmlns:wp14="http://schemas.microsoft.com/office/word/2010/wordprocessingDrawing" xmlns:wp="http://schemas.openxmlformats.org/drawingml/2006/wordprocessingDrawing" xmlns:w10="urn:schemas-microsoft-com:office:word" xmlns:w="http://schemas.openxmlformats.org/wordprocessingml/2006/main" xmlns:w14="http://schemas.microsoft.com/office/word/2010/wordml" xmlns:w15="http://schemas.microsoft.com/office/word/2012/wordml" xmlns:w16cex="http://schemas.microsoft.com/office/word/2018/wordml/cex" xmlns:w16cid="http://schemas.microsoft.com/office/word/2016/wordml/cid" xmlns:w16="http://schemas.microsoft.com/office/word/2018/wordml" xmlns:w16du="http://schemas.microsoft.com/office/word/2023/wordml/word16du" xmlns:w16sdtdh="http://schemas.microsoft.com/office/word/2020/wordml/sdtdatahash" xmlns:w16se="http://schemas.microsoft.com/office/word/2015/wordml/symex" xmlns:wpg="http://schemas.microsoft.com/office/word/2010/wordprocessingGroup" xmlns:wpi="http://schemas.microsoft.com/office/word/2010/wordprocessingInk" xmlns:wne="http://schemas.microsoft.com/office/word/2006/wordml" xmlns:wps="http://schemas.microsoft.com/office/word/2010/wordprocessingShape" mc:Ignorable="w14 w15 w16se w16cid w16 w16cex w16sdtdh w16du wp14">
-  <w:tbl>
-    <w:tblPr>
-      <w:tblW w:w="9480" w:type="dxa"/>
-      <w:jc w:val="center"/>
-      <w:tblLayout w:type="fixed"/>
-      <w:tblCellMar>
-        <w:left w:w="29" w:type="dxa"/>
-        <w:right w:w="29" w:type="dxa"/>
-      </w:tblCellMar>
-      <w:tblLook w:val="0000" w:firstRow="0" w:lastRow="0" w:firstColumn="0" w:lastColumn="0" w:noHBand="0" w:noVBand="0"/>
-    </w:tblPr>
-    <w:tblGrid>
-      <w:gridCol w:w="3720"/>
-      <w:gridCol w:w="1560"/>
-      <w:gridCol w:w="4200"/>
-    </w:tblGrid>
-    <w:tr>
-      <w:trPr>
-        <w:trHeight w:val="1989"/>
-        <w:jc w:val="center"/>
-      </w:trPr>
-      <w:tc>
-        <w:tcPr>
-          <w:tcW w:w="3720" w:type="dxa"/>
-          <w:vAlign w:val="center"/>
-        </w:tcPr>
-        <w:p>
-          <w:pPr>
-            <w:spacing w:after="0" w:line="280" w:lineRule="exact"/>
-            <w:jc w:val="center"/>
-            <w:rPr>
-              <w:rFonts w:ascii="微軟正黑體" w:eastAsia="微軟正黑體" w:hAnsi="微軟正黑體" w:cs="Arial"/>
-              <w:b/>
-              <w:sz w:val="22"/>
-            </w:rPr>
-          </w:pPr>
-          <w:r>
-            <w:rPr>
-              <w:rFonts w:ascii="微軟正黑體" w:eastAsia="微軟正黑體" w:hAnsi="微軟正黑體" w:cs="Arial"/>
-              <w:b/>
-              <w:sz w:val="22"/>
-            </w:rPr>
-            <w:t>公　務　員　事　務　局</w:t>
-          </w:r>
-        </w:p>
-        <w:p>
-          <w:pPr>
-            <w:spacing w:after="0" w:line="280" w:lineRule="exact"/>
-            <w:jc w:val="center"/>
-            <w:rPr>
-              <w:rFonts w:ascii="微軟正黑體" w:eastAsia="微軟正黑體" w:hAnsi="微軟正黑體" w:cs="Arial"/>
-              <w:b/>
-              <w:sz w:val="22"/>
-            </w:rPr>
-          </w:pPr>
-          <w:r>
-            <w:rPr>
-              <w:rFonts w:ascii="微軟正黑體" w:eastAsia="微軟正黑體" w:hAnsi="微軟正黑體" w:cs="Arial"/>
-              <w:b/>
-              <w:sz w:val="22"/>
-            </w:rPr>
-            <w:t>公　務　員　考　試　組</w:t>
-          </w:r>
-        </w:p>
-        <w:p>
-          <w:pPr>
-            <w:spacing w:after="0" w:line="280" w:lineRule="exact"/>
-            <w:jc w:val="center"/>
-            <w:rPr>
-              <w:rFonts w:ascii="微軟正黑體" w:eastAsia="微軟正黑體" w:hAnsi="微軟正黑體" w:cs="Arial"/>
-              <w:spacing w:val="30"/>
-              <w:sz w:val="20"/>
-            </w:rPr>
-          </w:pPr>
-          <w:r>
-            <w:rPr>
-              <w:rFonts w:ascii="微軟正黑體" w:eastAsia="微軟正黑體" w:hAnsi="微軟正黑體" w:cs="Arial"/>
-              <w:spacing w:val="30"/>
-              <w:sz w:val="20"/>
-            </w:rPr>
-            <w:t>香港灣仔</w:t>
-          </w:r>
-        </w:p>
-        <w:p>
-          <w:pPr>
-            <w:spacing w:after="0" w:line="280" w:lineRule="exact"/>
-            <w:jc w:val="center"/>
-            <w:rPr>
-              <w:rFonts w:ascii="微軟正黑體" w:eastAsia="微軟正黑體" w:hAnsi="微軟正黑體" w:cs="Arial"/>
-              <w:spacing w:val="30"/>
-              <w:sz w:val="20"/>
-            </w:rPr>
-          </w:pPr>
-          <w:r>
-            <w:rPr>
-              <w:rFonts w:ascii="微軟正黑體" w:eastAsia="微軟正黑體" w:hAnsi="微軟正黑體" w:cs="Arial"/>
-              <w:spacing w:val="30"/>
-              <w:sz w:val="20"/>
-            </w:rPr>
-            <w:t>告士打道7號</w:t>
-          </w:r>
-        </w:p>
-        <w:p>
-          <w:pPr>
-            <w:spacing w:after="0" w:line="280" w:lineRule="exact"/>
-            <w:jc w:val="center"/>
-            <w:rPr>
-              <w:rFonts w:ascii="Arial" w:eastAsia="華康中黑體" w:hAnsi="Arial" w:cs="Arial"/>
-              <w:spacing w:val="30"/>
-              <w:sz w:val="20"/>
-            </w:rPr>
-          </w:pPr>
-          <w:r>
-            <w:rPr>
-              <w:rFonts w:ascii="微軟正黑體" w:eastAsia="微軟正黑體" w:hAnsi="微軟正黑體" w:cs="Arial"/>
-              <w:spacing w:val="30"/>
-              <w:sz w:val="20"/>
-            </w:rPr>
-            <w:t>入境事務大樓25樓2511室</w:t>
-          </w:r>
-        </w:p>
-      </w:tc>
-      <w:tc>
-        <w:tcPr>
-          <w:tcW w:w="1560" w:type="dxa"/>
-        </w:tcPr>
-        <w:p>
-          <w:pPr>
-            <w:spacing w:after="0"/>
-            <w:rPr>
-              <w:rFonts w:ascii="Arial" w:hAnsi="Arial" w:cs="Arial"/>
-              <w:b/>
-              <w:sz w:val="22"/>
-            </w:rPr>
-          </w:pPr>
-        </w:p>
-      </w:tc>
-      <w:tc>
-        <w:tcPr>
-          <w:tcW w:w="4200" w:type="dxa"/>
-          <w:vAlign w:val="center"/>
-        </w:tcPr>
-        <w:p>
-          <w:pPr>
-            <w:spacing w:after="0" w:line="280" w:lineRule="exact"/>
-            <w:jc w:val="center"/>
-            <w:rPr>
-              <w:rFonts w:ascii="Arial" w:hAnsi="Arial" w:cs="Arial"/>
-              <w:b/>
-              <w:sz w:val="22"/>
-            </w:rPr>
-          </w:pPr>
-          <w:r>
-            <w:rPr>
-              <w:rFonts w:ascii="Arial" w:eastAsia="華康中黑體" w:hAnsi="Arial" w:cs="Arial"/>
-              <w:b/>
-              <w:sz w:val="22"/>
-            </w:rPr>
-            <w:t>CIVIL SERVICE EXAMINATIONS UNIT</w:t>
-          </w:r>
-          <w:r>
-            <w:rPr>
-              <w:rFonts w:ascii="Arial" w:hAnsi="Arial" w:cs="Arial"/>
-              <w:b/>
-            </w:rPr>
-            <w:t xml:space="preserve"> </w:t>
-          </w:r>
-          <w:r>
-            <w:rPr>
-              <w:rFonts w:ascii="Arial" w:eastAsia="華康中黑體" w:hAnsi="Arial" w:cs="Arial"/>
-              <w:b/>
-              <w:sz w:val="22"/>
-            </w:rPr>
-            <w:t>CIVIL SERVICE BUREAU</w:t>
-          </w:r>
-        </w:p>
-        <w:p>
-          <w:pPr>
-            <w:spacing w:after="0" w:line="280" w:lineRule="exact"/>
-            <w:jc w:val="center"/>
-            <w:rPr>
-              <w:rFonts w:ascii="Arial" w:eastAsia="華康中黑體" w:hAnsi="Arial" w:cs="Arial"/>
-              <w:bCs/>
-              <w:sz w:val="20"/>
-              <w:szCs w:val="20"/>
-            </w:rPr>
-          </w:pPr>
-          <w:r>
-            <w:rPr>
-              <w:rFonts w:ascii="Arial" w:eastAsia="華康中黑體" w:hAnsi="Arial" w:cs="Arial"/>
-              <w:bCs/>
-              <w:sz w:val="20"/>
-              <w:szCs w:val="20"/>
-            </w:rPr>
-            <w:t>Room 2511, 25th Floor,</w:t>
-          </w:r>
-        </w:p>
-        <w:p>
-          <w:pPr>
-            <w:spacing w:after="0" w:line="280" w:lineRule="exact"/>
-            <w:jc w:val="center"/>
-            <w:rPr>
-              <w:rFonts w:ascii="Arial" w:hAnsi="Arial" w:cs="Arial"/>
-              <w:bCs/>
-              <w:sz w:val="20"/>
-              <w:szCs w:val="20"/>
-            </w:rPr>
-          </w:pPr>
-          <w:r>
-            <w:rPr>
-              <w:rFonts w:ascii="Arial" w:eastAsia="華康中黑體" w:hAnsi="Arial" w:cs="Arial"/>
-              <w:bCs/>
-              <w:sz w:val="20"/>
-              <w:szCs w:val="20"/>
-            </w:rPr>
-            <w:t>Immigration Tower,</w:t>
-          </w:r>
-        </w:p>
-        <w:p>
-          <w:pPr>
-            <w:spacing w:after="0" w:line="280" w:lineRule="exact"/>
-            <w:jc w:val="center"/>
-            <w:rPr>
-              <w:rFonts w:ascii="Arial" w:hAnsi="Arial" w:cs="Arial"/>
-              <w:bCs/>
-              <w:sz w:val="20"/>
-              <w:szCs w:val="20"/>
-            </w:rPr>
-          </w:pPr>
-          <w:r>
-            <w:rPr>
-              <w:rFonts w:ascii="Arial" w:eastAsia="華康中黑體" w:hAnsi="Arial" w:cs="Arial"/>
-              <w:bCs/>
-              <w:sz w:val="20"/>
-              <w:szCs w:val="20"/>
-            </w:rPr>
-            <w:t>7 Gloucester Road,</w:t>
-          </w:r>
-          <w:r>
-            <w:rPr>
-              <w:rFonts w:ascii="Arial" w:hAnsi="Arial" w:cs="Arial"/>
-              <w:bCs/>
-              <w:sz w:val="20"/>
-              <w:szCs w:val="20"/>
-            </w:rPr>
-            <w:t xml:space="preserve"> </w:t>
-          </w:r>
-        </w:p>
-        <w:p>
-          <w:pPr>
-            <w:spacing w:after="0" w:line="280" w:lineRule="exact"/>
-            <w:jc w:val="center"/>
-            <w:rPr>
-              <w:bCs/>
-              <w:sz w:val="20"/>
-              <w:szCs w:val="20"/>
-            </w:rPr>
-          </w:pPr>
-          <w:r>
-            <w:rPr>
-              <w:rFonts w:ascii="Arial" w:eastAsia="華康中黑體" w:hAnsi="Arial" w:cs="Arial"/>
-              <w:bCs/>
-              <w:sz w:val="20"/>
-              <w:szCs w:val="20"/>
-            </w:rPr>
-            <w:t>Wan Chai, Hong Kong</w:t>
-          </w:r>
-        </w:p>
-      </w:tc>
-    </w:tr>
-  </w:tbl>
-  <w:p>
-    <w:pPr>
-      <w:pStyle w:val="Header"/>
-      <w:rPr>
-        <w:rFonts w:ascii="Arial" w:hAnsi="Arial" w:cs="Arial"/>
-      </w:rPr>
-    </w:pPr>
-  </w:p>
-</w:hdr>
-</file>
-
-<file path=word/header3.xml><?xml version="1.0" encoding="utf-8"?>
-<w:hdr xmlns:wpc="http://schemas.microsoft.com/office/word/2010/wordprocessingCanvas" xmlns:cx="http://schemas.microsoft.com/office/drawing/2014/chartex" xmlns:cx1="http://schemas.microsoft.com/office/drawing/2015/9/8/chartex" xmlns:cx2="http://schemas.microsoft.com/office/drawing/2015/10/21/chartex" xmlns:cx3="http://schemas.microsoft.com/office/drawing/2016/5/9/chartex" xmlns:cx4="http://schemas.microsoft.com/office/drawing/2016/5/10/chartex" xmlns:cx5="http://schemas.microsoft.com/office/drawing/2016/5/11/chartex" xmlns:cx6="http://schemas.microsoft.com/office/drawing/2016/5/12/chartex" xmlns:cx7="http://schemas.microsoft.com/office/drawing/2016/5/13/chartex" xmlns:cx8="http://schemas.microsoft.com/office/drawing/2016/5/14/chartex" xmlns:mc="http://schemas.openxmlformats.org/markup-compatibility/2006" xmlns:aink="http://schemas.microsoft.com/office/drawing/2016/ink" xmlns:am3d="http://schemas.microsoft.com/office/drawing/2017/model3d" xmlns:o="urn:schemas-microsoft-com:office:office" xmlns:oel="http://schemas.microsoft.com/office/2019/extlst" xmlns:r="http://schemas.openxmlformats.org/officeDocument/2006/relationships" xmlns:m="http://schemas.openxmlformats.org/officeDocument/2006/math" xmlns:v="urn:schemas-microsoft-com:vml" xmlns:wp14="http://schemas.microsoft.com/office/word/2010/wordprocessingDrawing" xmlns:wp="http://schemas.openxmlformats.org/drawingml/2006/wordprocessingDrawing" xmlns:w10="urn:schemas-microsoft-com:office:word" xmlns:w="http://schemas.openxmlformats.org/wordprocessingml/2006/main" xmlns:w14="http://schemas.microsoft.com/office/word/2010/wordml" xmlns:w15="http://schemas.microsoft.com/office/word/2012/wordml" xmlns:w16cex="http://schemas.microsoft.com/office/word/2018/wordml/cex" xmlns:w16cid="http://schemas.microsoft.com/office/word/2016/wordml/cid" xmlns:w16="http://schemas.microsoft.com/office/word/2018/wordml" xmlns:w16du="http://schemas.microsoft.com/office/word/2023/wordml/word16du" xmlns:w16sdtdh="http://schemas.microsoft.com/office/word/2020/wordml/sdtdatahash" xmlns:w16se="http://schemas.microsoft.com/office/word/2015/wordml/symex" xmlns:wpg="http://schemas.microsoft.com/office/word/2010/wordprocessingGroup" xmlns:wpi="http://schemas.microsoft.com/office/word/2010/wordprocessingInk" xmlns:wne="http://schemas.microsoft.com/office/word/2006/wordml" xmlns:wps="http://schemas.microsoft.com/office/word/2010/wordprocessingShape" mc:Ignorable="w14 w15 w16se w16cid w16 w16cex w16sdtdh w16du wp14">
-  <w:p>
-    <w:pPr>
-      <w:pStyle w:val="Header"/>
-    </w:pPr>
-  </w:p>
-</w:hdr>
 </file>
 
 <file path=word/styles.xml><?xml version="1.0" encoding="utf-8"?>

</xml_diff>

<commit_message>
Update QR code position
</commit_message>
<xml_diff>
--- a/backend/src/main/resources/eproofCertTemplate/fail/fail_template.docx
+++ b/backend/src/main/resources/eproofCertTemplate/fail/fail_template.docx
@@ -367,6 +367,9 @@
         </w:tc>
       </w:tr>
       <w:tr>
+        <w:trPr>
+          <w:trHeight w:val="451"/>
+        </w:trPr>
         <w:tc>
           <w:tcPr>
             <w:tcW w:w="4961" w:type="dxa"/>
@@ -462,24 +465,6 @@
     </w:p>
     <w:p>
       <w:pPr>
-        <w:spacing w:after="0" w:line="240" w:lineRule="auto"/>
-        <w:jc w:val="both"/>
-        <w:rPr>
-          <w:rFonts w:ascii="Times New Roman" w:hAnsi="Times New Roman" w:cs="Times New Roman"/>
-        </w:rPr>
-      </w:pPr>
-    </w:p>
-    <w:p>
-      <w:pPr>
-        <w:spacing w:after="0" w:line="240" w:lineRule="auto"/>
-        <w:jc w:val="both"/>
-        <w:rPr>
-          <w:rFonts w:ascii="Times New Roman" w:hAnsi="Times New Roman" w:cs="Times New Roman"/>
-        </w:rPr>
-      </w:pPr>
-    </w:p>
-    <w:p>
-      <w:pPr>
         <w:ind w:firstLine="1134"/>
         <w:jc w:val="both"/>
         <w:rPr>
@@ -547,7 +532,19 @@
         <w:rPr>
           <w:rFonts w:ascii="Times New Roman" w:hAnsi="Times New Roman" w:cs="Times New Roman"/>
         </w:rPr>
-        <w:t>For enquiries about this letter, please contact Civil Service Examinations Unit at 2537 6429.  The latest information about the CRE and BLNST is available on the Civil Service Bureau webpage at www.csb.gov.hk/eng/cre.html.</w:t>
+        <w:t xml:space="preserve">For enquiries about this letter, please contact Civil Service Examinations Unit at </w:t>
+      </w:r>
+      <w:r>
+        <w:rPr>
+          <w:rFonts w:ascii="Times New Roman" w:hAnsi="Times New Roman" w:cs="Times New Roman" w:hint="eastAsia"/>
+        </w:rPr>
+        <w:t xml:space="preserve">          </w:t>
+      </w:r>
+      <w:r>
+        <w:rPr>
+          <w:rFonts w:ascii="Times New Roman" w:hAnsi="Times New Roman" w:cs="Times New Roman"/>
+        </w:rPr>
+        <w:t>2537 6429.  The latest information about the CRE and BLNST is available on the Civil Service Bureau webpage at www.csb.gov.hk/eng/cre.html.</w:t>
       </w:r>
     </w:p>
     <w:p>
@@ -562,6 +559,50 @@
     <w:p>
       <w:pPr>
         <w:ind w:firstLine="1134"/>
+        <w:jc w:val="both"/>
+        <w:rPr>
+          <w:rFonts w:ascii="Times New Roman" w:hAnsi="Times New Roman" w:cs="Times New Roman"/>
+        </w:rPr>
+      </w:pPr>
+    </w:p>
+    <w:p>
+      <w:pPr>
+        <w:ind w:firstLine="1134"/>
+        <w:jc w:val="both"/>
+        <w:rPr>
+          <w:rFonts w:ascii="Times New Roman" w:hAnsi="Times New Roman" w:cs="Times New Roman"/>
+        </w:rPr>
+      </w:pPr>
+    </w:p>
+    <w:p>
+      <w:pPr>
+        <w:ind w:firstLine="1134"/>
+        <w:jc w:val="both"/>
+        <w:rPr>
+          <w:rFonts w:ascii="Times New Roman" w:hAnsi="Times New Roman" w:cs="Times New Roman"/>
+        </w:rPr>
+      </w:pPr>
+    </w:p>
+    <w:p>
+      <w:pPr>
+        <w:ind w:firstLine="1134"/>
+        <w:jc w:val="both"/>
+        <w:rPr>
+          <w:rFonts w:ascii="Times New Roman" w:hAnsi="Times New Roman" w:cs="Times New Roman"/>
+        </w:rPr>
+      </w:pPr>
+    </w:p>
+    <w:p>
+      <w:pPr>
+        <w:ind w:firstLine="1134"/>
+        <w:jc w:val="both"/>
+        <w:rPr>
+          <w:rFonts w:ascii="Times New Roman" w:hAnsi="Times New Roman" w:cs="Times New Roman"/>
+        </w:rPr>
+      </w:pPr>
+    </w:p>
+    <w:p>
+      <w:pPr>
         <w:jc w:val="both"/>
         <w:rPr>
           <w:rFonts w:ascii="Times New Roman" w:hAnsi="Times New Roman" w:cs="Times New Roman"/>
@@ -620,7 +661,21 @@
               <w:rPr>
                 <w:rFonts w:ascii="Times New Roman" w:hAnsi="Times New Roman" w:cs="Times New Roman"/>
               </w:rPr>
-              <w:t>This is a computer printout and no signature is required</w:t>
+              <w:t xml:space="preserve">This is a computer </w:t>
+            </w:r>
+            <w:proofErr w:type="gramStart"/>
+            <w:r>
+              <w:rPr>
+                <w:rFonts w:ascii="Times New Roman" w:hAnsi="Times New Roman" w:cs="Times New Roman"/>
+              </w:rPr>
+              <w:t>printout</w:t>
+            </w:r>
+            <w:proofErr w:type="gramEnd"/>
+            <w:r>
+              <w:rPr>
+                <w:rFonts w:ascii="Times New Roman" w:hAnsi="Times New Roman" w:cs="Times New Roman"/>
+              </w:rPr>
+              <w:t xml:space="preserve"> and no signature is required</w:t>
             </w:r>
           </w:p>
         </w:tc>
@@ -641,88 +696,85 @@
         <w:spacing w:after="0" w:line="360" w:lineRule="auto"/>
         <w:rPr>
           <w:rFonts w:ascii="Times New Roman" w:hAnsi="Times New Roman" w:cs="Times New Roman"/>
+        </w:rPr>
+      </w:pPr>
+      <w:proofErr w:type="gramStart"/>
+      <w:r>
+        <w:rPr>
+          <w:rFonts w:ascii="Times New Roman" w:hAnsi="Times New Roman" w:cs="Times New Roman"/>
           <w:b/>
           <w:bCs/>
         </w:rPr>
-      </w:pPr>
-    </w:p>
-    <w:p>
-      <w:pPr>
-        <w:spacing w:after="0" w:line="360" w:lineRule="auto"/>
+        <w:t xml:space="preserve">Name </w:t>
+      </w:r>
+      <w:r>
+        <w:rPr>
+          <w:rFonts w:ascii="Times New Roman" w:hAnsi="Times New Roman" w:cs="Times New Roman"/>
+        </w:rPr>
+        <w:t>:</w:t>
+      </w:r>
+      <w:proofErr w:type="gramEnd"/>
+      <w:r>
+        <w:rPr>
+          <w:rFonts w:ascii="Times New Roman" w:hAnsi="Times New Roman" w:cs="Times New Roman"/>
+        </w:rPr>
+        <w:t xml:space="preserve"> </w:t>
+      </w:r>
+      <w:r>
+        <w:rPr>
+          <w:rFonts w:ascii="Times New Roman" w:hAnsi="Times New Roman" w:cs="Times New Roman"/>
+        </w:rPr>
+        <w:fldChar w:fldCharType="begin"/>
+      </w:r>
+      <w:r>
+        <w:rPr>
+          <w:rFonts w:ascii="Times New Roman" w:hAnsi="Times New Roman" w:cs="Times New Roman"/>
+        </w:rPr>
+        <w:instrText xml:space="preserve"> MERGEFIELD  cert.name  \* MERGEFORMAT </w:instrText>
+      </w:r>
+      <w:r>
+        <w:rPr>
+          <w:rFonts w:ascii="Times New Roman" w:hAnsi="Times New Roman" w:cs="Times New Roman"/>
+        </w:rPr>
+        <w:fldChar w:fldCharType="separate"/>
+      </w:r>
+      <w:r>
+        <w:rPr>
+          <w:rFonts w:ascii="Times New Roman" w:hAnsi="Times New Roman" w:cs="Times New Roman"/>
+          <w:noProof/>
+        </w:rPr>
+        <w:t>«cert.name»</w:t>
+      </w:r>
+      <w:r>
+        <w:rPr>
+          <w:rFonts w:ascii="Times New Roman" w:hAnsi="Times New Roman" w:cs="Times New Roman"/>
+        </w:rPr>
+        <w:fldChar w:fldCharType="end"/>
+      </w:r>
+    </w:p>
+    <w:p>
+      <w:pPr>
+        <w:spacing w:after="0" w:line="240" w:lineRule="auto"/>
+        <w:rPr>
+          <w:rFonts w:ascii="Times New Roman" w:hAnsi="Times New Roman" w:cs="Times New Roman"/>
+        </w:rPr>
+      </w:pPr>
+      <w:r>
         <w:rPr>
           <w:rFonts w:ascii="Times New Roman" w:hAnsi="Times New Roman" w:cs="Times New Roman"/>
           <w:b/>
           <w:bCs/>
         </w:rPr>
-      </w:pPr>
-    </w:p>
-    <w:p>
-      <w:pPr>
-        <w:spacing w:after="0" w:line="360" w:lineRule="auto"/>
-        <w:rPr>
-          <w:rFonts w:ascii="Times New Roman" w:hAnsi="Times New Roman" w:cs="Times New Roman"/>
-        </w:rPr>
-      </w:pPr>
+        <w:t xml:space="preserve">HKID/Passport </w:t>
+      </w:r>
+      <w:proofErr w:type="gramStart"/>
       <w:r>
         <w:rPr>
           <w:rFonts w:ascii="Times New Roman" w:hAnsi="Times New Roman" w:cs="Times New Roman"/>
           <w:b/>
           <w:bCs/>
         </w:rPr>
-        <w:t xml:space="preserve">Name </w:t>
-      </w:r>
-      <w:r>
-        <w:rPr>
-          <w:rFonts w:ascii="Times New Roman" w:hAnsi="Times New Roman" w:cs="Times New Roman"/>
-        </w:rPr>
-        <w:t xml:space="preserve">: </w:t>
-      </w:r>
-      <w:r>
-        <w:rPr>
-          <w:rFonts w:ascii="Times New Roman" w:hAnsi="Times New Roman" w:cs="Times New Roman"/>
-        </w:rPr>
-        <w:fldChar w:fldCharType="begin"/>
-      </w:r>
-      <w:r>
-        <w:rPr>
-          <w:rFonts w:ascii="Times New Roman" w:hAnsi="Times New Roman" w:cs="Times New Roman"/>
-        </w:rPr>
-        <w:instrText xml:space="preserve"> MERGEFIELD  cert.name  \* MERGEFORMAT </w:instrText>
-      </w:r>
-      <w:r>
-        <w:rPr>
-          <w:rFonts w:ascii="Times New Roman" w:hAnsi="Times New Roman" w:cs="Times New Roman"/>
-        </w:rPr>
-        <w:fldChar w:fldCharType="separate"/>
-      </w:r>
-      <w:r>
-        <w:rPr>
-          <w:rFonts w:ascii="Times New Roman" w:hAnsi="Times New Roman" w:cs="Times New Roman"/>
-          <w:noProof/>
-        </w:rPr>
-        <w:t>«cert.name»</w:t>
-      </w:r>
-      <w:r>
-        <w:rPr>
-          <w:rFonts w:ascii="Times New Roman" w:hAnsi="Times New Roman" w:cs="Times New Roman"/>
-        </w:rPr>
-        <w:fldChar w:fldCharType="end"/>
-      </w:r>
-    </w:p>
-    <w:p>
-      <w:pPr>
-        <w:spacing w:after="0" w:line="240" w:lineRule="auto"/>
-        <w:rPr>
-          <w:rFonts w:ascii="Times New Roman" w:hAnsi="Times New Roman" w:cs="Times New Roman"/>
-        </w:rPr>
-      </w:pPr>
-      <w:r>
-        <w:rPr>
-          <w:rFonts w:ascii="Times New Roman" w:hAnsi="Times New Roman" w:cs="Times New Roman"/>
-          <w:b/>
-          <w:bCs/>
-        </w:rPr>
-        <w:t>HKID/Passport No.</w:t>
+        <w:t>No.</w:t>
       </w:r>
       <w:r>
         <w:rPr>
@@ -730,6 +782,7 @@
         </w:rPr>
         <w:t xml:space="preserve"> :</w:t>
       </w:r>
+      <w:proofErr w:type="gramEnd"/>
       <w:r>
         <w:rPr>
           <w:rFonts w:ascii="Times New Roman" w:hAnsi="Times New Roman" w:cs="Times New Roman" w:hint="eastAsia"/>
@@ -799,7 +852,7 @@
     <w:sectPr>
       <w:footerReference w:type="default" r:id="rId7"/>
       <w:pgSz w:w="11906" w:h="16838"/>
-      <w:pgMar w:top="1134" w:right="1134" w:bottom="284" w:left="1134" w:header="426" w:footer="374" w:gutter="0"/>
+      <w:pgMar w:top="1276" w:right="1134" w:bottom="284" w:left="1134" w:header="426" w:footer="523" w:gutter="0"/>
       <w:cols w:space="708"/>
       <w:docGrid w:linePitch="360"/>
     </w:sectPr>
@@ -894,7 +947,29 @@
         <w:sz w:val="20"/>
         <w:szCs w:val="20"/>
       </w:rPr>
-      <w:t xml:space="preserve">Tel.: 2537 6429  E-mail : </w:t>
+      <w:t xml:space="preserve">Tel.: 2537 </w:t>
+    </w:r>
+    <w:proofErr w:type="gramStart"/>
+    <w:r>
+      <w:rPr>
+        <w:rFonts w:ascii="Times New Roman" w:hAnsi="Times New Roman" w:cs="Times New Roman"/>
+        <w:b/>
+        <w:color w:val="000000"/>
+        <w:sz w:val="20"/>
+        <w:szCs w:val="20"/>
+      </w:rPr>
+      <w:t>6429  E-mail</w:t>
+    </w:r>
+    <w:proofErr w:type="gramEnd"/>
+    <w:r>
+      <w:rPr>
+        <w:rFonts w:ascii="Times New Roman" w:hAnsi="Times New Roman" w:cs="Times New Roman"/>
+        <w:b/>
+        <w:color w:val="000000"/>
+        <w:sz w:val="20"/>
+        <w:szCs w:val="20"/>
+      </w:rPr>
+      <w:t xml:space="preserve"> : </w:t>
     </w:r>
     <w:hyperlink r:id="rId1" w:history="1">
       <w:r>
@@ -1900,7 +1975,7 @@
       <w:textAlignment w:val="baseline"/>
     </w:pPr>
     <w:rPr>
-      <w:rFonts w:ascii="Times New Roman" w:eastAsia="新細明體" w:hAnsi="Times New Roman" w:cs="Times New Roman"/>
+      <w:rFonts w:ascii="Times New Roman" w:eastAsia="PMingLiU" w:hAnsi="Times New Roman" w:cs="Times New Roman"/>
       <w:color w:val="000080"/>
       <w:kern w:val="0"/>
       <w:szCs w:val="20"/>
@@ -1915,7 +1990,7 @@
     <w:semiHidden/>
     <w:rsid w:val="00D54E57"/>
     <w:rPr>
-      <w:rFonts w:ascii="Times New Roman" w:eastAsia="新細明體" w:hAnsi="Times New Roman" w:cs="Times New Roman"/>
+      <w:rFonts w:ascii="Times New Roman" w:eastAsia="PMingLiU" w:hAnsi="Times New Roman" w:cs="Times New Roman"/>
       <w:color w:val="000080"/>
       <w:kern w:val="0"/>
       <w:szCs w:val="20"/>

</xml_diff>